<commit_message>
Minor Updates to Report (Please don't corrupt this time)
</commit_message>
<xml_diff>
--- a/CMP304 FSM-BehaviourTree Report.docx
+++ b/CMP304 FSM-BehaviourTree Report.docx
@@ -504,29 +504,7 @@
                 <w:sz w:val="24"/>
                 <w:szCs w:val="32"/>
               </w:rPr>
-              <w:t xml:space="preserve">- Word count target should be around 2500 words. </w:t>
-            </w:r>
-            <w:proofErr w:type="gramStart"/>
-            <w:r>
-              <w:rPr>
-                <w:rFonts w:asciiTheme="majorHAnsi" w:hAnsiTheme="majorHAnsi"/>
-                <w:bCs/>
-                <w:color w:val="FF0000"/>
-                <w:sz w:val="24"/>
-                <w:szCs w:val="32"/>
-              </w:rPr>
-              <w:t>However</w:t>
-            </w:r>
-            <w:proofErr w:type="gramEnd"/>
-            <w:r>
-              <w:rPr>
-                <w:rFonts w:asciiTheme="majorHAnsi" w:hAnsiTheme="majorHAnsi"/>
-                <w:bCs/>
-                <w:color w:val="FF0000"/>
-                <w:sz w:val="24"/>
-                <w:szCs w:val="32"/>
-              </w:rPr>
-              <w:t xml:space="preserve"> this is not a hard limit and you can go over or under as required.</w:t>
+              <w:t>- Word count target should be around 2500 words. However this is not a hard limit and you can go over or under as required.</w:t>
             </w:r>
           </w:p>
           <w:p>
@@ -831,25 +809,23 @@
                 <w:sz w:val="24"/>
                 <w:szCs w:val="24"/>
               </w:rPr>
-              <w:t xml:space="preserve">This AI project simulates a guard, </w:t>
-            </w:r>
-            <w:proofErr w:type="gramStart"/>
+              <w:t xml:space="preserve">This AI project simulates a guard, similar to those seen in stealth games, patrolling the streets and </w:t>
+            </w:r>
             <w:r>
               <w:rPr>
                 <w:rFonts w:asciiTheme="majorHAnsi" w:hAnsiTheme="majorHAnsi"/>
                 <w:sz w:val="24"/>
                 <w:szCs w:val="24"/>
               </w:rPr>
-              <w:t>similar to</w:t>
-            </w:r>
-            <w:proofErr w:type="gramEnd"/>
+              <w:t>responding to alerts.</w:t>
+            </w:r>
             <w:r>
               <w:rPr>
                 <w:rFonts w:asciiTheme="majorHAnsi" w:hAnsiTheme="majorHAnsi"/>
                 <w:sz w:val="24"/>
                 <w:szCs w:val="24"/>
               </w:rPr>
-              <w:t xml:space="preserve"> those seen in stealth games, patrolling the streets and </w:t>
+              <w:t xml:space="preserve"> The simulation is built in Unity, using C# scripts</w:t>
             </w:r>
             <w:r>
               <w:rPr>
@@ -857,7 +833,7 @@
                 <w:sz w:val="24"/>
                 <w:szCs w:val="24"/>
               </w:rPr>
-              <w:t>responding to alerts.</w:t>
+              <w:t>,</w:t>
             </w:r>
             <w:r>
               <w:rPr>
@@ -865,41 +841,71 @@
                 <w:sz w:val="24"/>
                 <w:szCs w:val="24"/>
               </w:rPr>
-              <w:t xml:space="preserve"> The simulation is built in Unity, using C# scripts</w:t>
-            </w:r>
+              <w:t xml:space="preserve"> to compare the Finite State Machine and </w:t>
+            </w:r>
+            <w:proofErr w:type="spellStart"/>
             <w:r>
               <w:rPr>
                 <w:rFonts w:asciiTheme="majorHAnsi" w:hAnsiTheme="majorHAnsi"/>
                 <w:sz w:val="24"/>
                 <w:szCs w:val="24"/>
               </w:rPr>
-              <w:t>,</w:t>
-            </w:r>
+              <w:t>Behaviour</w:t>
+            </w:r>
+            <w:proofErr w:type="spellEnd"/>
             <w:r>
               <w:rPr>
                 <w:rFonts w:asciiTheme="majorHAnsi" w:hAnsiTheme="majorHAnsi"/>
                 <w:sz w:val="24"/>
                 <w:szCs w:val="24"/>
               </w:rPr>
-              <w:t xml:space="preserve"> to compare the Finite State Machine and </w:t>
-            </w:r>
-            <w:proofErr w:type="spellStart"/>
-            <w:r>
+              <w:t xml:space="preserve"> Tree AI structures.</w:t>
+            </w:r>
+          </w:p>
+          <w:p>
+            <w:pPr>
+              <w:bidi w:val="0"/>
+              <w:jc w:val="both"/>
               <w:rPr>
                 <w:rFonts w:asciiTheme="majorHAnsi" w:hAnsiTheme="majorHAnsi"/>
                 <w:sz w:val="24"/>
                 <w:szCs w:val="24"/>
               </w:rPr>
-              <w:t>Behaviour</w:t>
-            </w:r>
-            <w:proofErr w:type="spellEnd"/>
-            <w:r>
+            </w:pPr>
+          </w:p>
+          <w:p>
+            <w:pPr>
+              <w:bidi w:val="0"/>
+              <w:jc w:val="both"/>
               <w:rPr>
                 <w:rFonts w:asciiTheme="majorHAnsi" w:hAnsiTheme="majorHAnsi"/>
                 <w:sz w:val="24"/>
                 <w:szCs w:val="24"/>
               </w:rPr>
-              <w:t xml:space="preserve"> Tree AI structures.</w:t>
+            </w:pPr>
+            <w:r>
+              <w:rPr>
+                <w:rFonts w:asciiTheme="majorHAnsi" w:hAnsiTheme="majorHAnsi"/>
+                <w:sz w:val="24"/>
+                <w:szCs w:val="24"/>
+              </w:rPr>
+              <w:t xml:space="preserve">In the scenario, both the red guard and the blue guard have the same goal: to find the yellow targets in the scene and </w:t>
+            </w:r>
+            <w:r>
+              <w:rPr>
+                <w:rFonts w:asciiTheme="majorHAnsi" w:hAnsiTheme="majorHAnsi"/>
+                <w:sz w:val="24"/>
+                <w:szCs w:val="24"/>
+              </w:rPr>
+              <w:t xml:space="preserve">destroy them. Their standard patrol takes them around the scene in a repeating loop until either they detect a target or an alert is created in the scene (created by the user </w:t>
+            </w:r>
+            <w:r>
+              <w:rPr>
+                <w:rFonts w:asciiTheme="majorHAnsi" w:hAnsiTheme="majorHAnsi"/>
+                <w:sz w:val="24"/>
+                <w:szCs w:val="24"/>
+              </w:rPr>
+              <w:t>with mouse button inputs).</w:t>
             </w:r>
           </w:p>
           <w:p>
@@ -1059,7 +1065,11 @@
           </w:tcPr>
           <w:p>
             <w:pPr>
-              <w:bidi w:val="0"/>
+              <w:pStyle w:val="ListParagraph"/>
+              <w:numPr>
+                <w:ilvl w:val="0"/>
+                <w:numId w:val="14"/>
+              </w:numPr>
               <w:jc w:val="both"/>
               <w:rPr>
                 <w:rFonts w:asciiTheme="majorHAnsi" w:hAnsiTheme="majorHAnsi"/>
@@ -1067,6 +1077,14 @@
                 <w:szCs w:val="24"/>
               </w:rPr>
             </w:pPr>
+            <w:r>
+              <w:rPr>
+                <w:rFonts w:asciiTheme="majorHAnsi" w:hAnsiTheme="majorHAnsi"/>
+                <w:sz w:val="24"/>
+                <w:szCs w:val="24"/>
+              </w:rPr>
+              <w:t>Hierarchical FSMs</w:t>
+            </w:r>
           </w:p>
         </w:tc>
       </w:tr>
@@ -1397,6 +1415,114 @@
               <w:right w:val="nil"/>
             </w:tcBorders>
           </w:tcPr>
+          <w:p>
+            <w:pPr>
+              <w:bidi w:val="0"/>
+              <w:jc w:val="both"/>
+              <w:rPr>
+                <w:rFonts w:asciiTheme="majorHAnsi" w:hAnsiTheme="majorHAnsi"/>
+                <w:bCs/>
+                <w:sz w:val="24"/>
+                <w:szCs w:val="24"/>
+              </w:rPr>
+            </w:pPr>
+            <w:hyperlink r:id="rId8" w:history="1">
+              <w:r>
+                <w:rPr>
+                  <w:rStyle w:val="Hyperlink"/>
+                  <w:rFonts w:asciiTheme="majorHAnsi" w:hAnsiTheme="majorHAnsi"/>
+                  <w:bCs/>
+                  <w:sz w:val="24"/>
+                  <w:szCs w:val="24"/>
+                </w:rPr>
+                <w:t>https://gamedevelopment.tutsplus.com/tutorials/finite-state-machines-theory-and-implementation--gamedev-11867</w:t>
+              </w:r>
+            </w:hyperlink>
+          </w:p>
+          <w:p>
+            <w:pPr>
+              <w:bidi w:val="0"/>
+              <w:jc w:val="both"/>
+              <w:rPr>
+                <w:rFonts w:asciiTheme="majorHAnsi" w:hAnsiTheme="majorHAnsi"/>
+                <w:bCs/>
+                <w:sz w:val="24"/>
+                <w:szCs w:val="24"/>
+              </w:rPr>
+            </w:pPr>
+          </w:p>
+          <w:p>
+            <w:pPr>
+              <w:bidi w:val="0"/>
+              <w:jc w:val="both"/>
+              <w:rPr>
+                <w:rFonts w:asciiTheme="majorHAnsi" w:hAnsiTheme="majorHAnsi"/>
+                <w:bCs/>
+                <w:sz w:val="24"/>
+                <w:szCs w:val="24"/>
+              </w:rPr>
+            </w:pPr>
+            <w:hyperlink r:id="rId9" w:history="1">
+              <w:r>
+                <w:rPr>
+                  <w:rStyle w:val="Hyperlink"/>
+                  <w:rFonts w:asciiTheme="majorHAnsi" w:hAnsiTheme="majorHAnsi"/>
+                  <w:bCs/>
+                  <w:sz w:val="24"/>
+                  <w:szCs w:val="24"/>
+                </w:rPr>
+                <w:t>https://towardsdatascience.com/hierarchical-finite-state-machine-for-ai-acting-engine-9b24efc66f2</w:t>
+              </w:r>
+            </w:hyperlink>
+          </w:p>
+          <w:p>
+            <w:pPr>
+              <w:bidi w:val="0"/>
+              <w:jc w:val="both"/>
+              <w:rPr>
+                <w:rFonts w:asciiTheme="majorHAnsi" w:hAnsiTheme="majorHAnsi"/>
+                <w:bCs/>
+                <w:sz w:val="24"/>
+                <w:szCs w:val="24"/>
+              </w:rPr>
+            </w:pPr>
+          </w:p>
+          <w:p>
+            <w:pPr>
+              <w:bidi w:val="0"/>
+              <w:jc w:val="both"/>
+              <w:rPr>
+                <w:rFonts w:asciiTheme="majorHAnsi" w:hAnsiTheme="majorHAnsi"/>
+                <w:bCs/>
+                <w:sz w:val="24"/>
+                <w:szCs w:val="24"/>
+              </w:rPr>
+            </w:pPr>
+            <w:hyperlink r:id="rId10" w:history="1">
+              <w:r>
+                <w:rPr>
+                  <w:rStyle w:val="Hyperlink"/>
+                  <w:rFonts w:asciiTheme="majorHAnsi" w:hAnsiTheme="majorHAnsi"/>
+                  <w:bCs/>
+                  <w:sz w:val="24"/>
+                  <w:szCs w:val="24"/>
+                </w:rPr>
+                <w:t>https://www.techopedia.com/how-is-a-finite-state-machine-used-in-artificial-intelligence/7/33998</w:t>
+              </w:r>
+            </w:hyperlink>
+          </w:p>
+          <w:p>
+            <w:pPr>
+              <w:bidi w:val="0"/>
+              <w:jc w:val="both"/>
+              <w:rPr>
+                <w:rFonts w:asciiTheme="majorHAnsi" w:hAnsiTheme="majorHAnsi"/>
+                <w:bCs/>
+                <w:sz w:val="24"/>
+                <w:szCs w:val="24"/>
+              </w:rPr>
+            </w:pPr>
+          </w:p>
           <w:p>
             <w:pPr>
               <w:bidi w:val="0"/>
@@ -1598,7 +1724,7 @@
       </w:pPr>
     </w:p>
     <w:sectPr>
-      <w:footerReference w:type="default" r:id="rId8"/>
+      <w:footerReference w:type="default" r:id="rId11"/>
       <w:pgSz w:w="11906" w:h="16838" w:code="9"/>
       <w:pgMar w:top="1440" w:right="1080" w:bottom="1440" w:left="1080" w:header="708" w:footer="708" w:gutter="0"/>
       <w:cols w:space="708"/>
@@ -2336,7 +2462,7 @@
   <w:abstractNum w:abstractNumId="6" w15:restartNumberingAfterBreak="0">
     <w:nsid w:val="2F8A021A"/>
     <w:multiLevelType w:val="hybridMultilevel"/>
-    <w:tmpl w:val="AB32359C"/>
+    <w:tmpl w:val="45BCBAFE"/>
     <w:lvl w:ilvl="0" w:tplc="08090001">
       <w:start w:val="1"/>
       <w:numFmt w:val="bullet"/>
@@ -4112,6 +4238,18 @@
       <w:spacing w:after="0" w:line="240" w:lineRule="auto"/>
     </w:pPr>
   </w:style>
+  <w:style w:type="character" w:styleId="UnresolvedMention">
+    <w:name w:val="Unresolved Mention"/>
+    <w:basedOn w:val="DefaultParagraphFont"/>
+    <w:uiPriority w:val="99"/>
+    <w:semiHidden/>
+    <w:unhideWhenUsed/>
+    <w:rsid w:val="00EF6606"/>
+    <w:rPr>
+      <w:color w:val="605E5C"/>
+      <w:shd w:val="clear" w:color="auto" w:fill="E1DFDD"/>
+    </w:rPr>
+  </w:style>
 </w:styles>
 </file>
 

</xml_diff>

<commit_message>
Finishing Off, will be back later
</commit_message>
<xml_diff>
--- a/CMP304 FSM-BehaviourTree Report.docx
+++ b/CMP304 FSM-BehaviourTree Report.docx
@@ -2546,12 +2546,7 @@
           </w:p>
           <w:p>
             <w:pPr>
-              <w:pStyle w:val="ListParagraph"/>
-              <w:numPr>
-                <w:ilvl w:val="0"/>
-                <w:numId w:val="19"/>
-              </w:numPr>
-              <w:jc w:val="center"/>
+              <w:bidi w:val="0"/>
               <w:rPr>
                 <w:rFonts w:asciiTheme="majorHAnsi" w:hAnsiTheme="majorHAnsi"/>
                 <w:sz w:val="24"/>
@@ -2564,81 +2559,144 @@
                 <w:sz w:val="24"/>
                 <w:szCs w:val="24"/>
               </w:rPr>
-              <w:t>Root node is selector</w:t>
+              <w:t xml:space="preserve">The </w:t>
+            </w:r>
+            <w:proofErr w:type="spellStart"/>
+            <w:r>
+              <w:rPr>
+                <w:rFonts w:asciiTheme="majorHAnsi" w:hAnsiTheme="majorHAnsi"/>
+                <w:sz w:val="24"/>
+                <w:szCs w:val="24"/>
+              </w:rPr>
+              <w:t>behaviour</w:t>
+            </w:r>
+            <w:proofErr w:type="spellEnd"/>
+            <w:r>
+              <w:rPr>
+                <w:rFonts w:asciiTheme="majorHAnsi" w:hAnsiTheme="majorHAnsi"/>
+                <w:sz w:val="24"/>
+                <w:szCs w:val="24"/>
+              </w:rPr>
+              <w:t xml:space="preserve"> tree starts with a selector node </w:t>
+            </w:r>
+            <w:r>
+              <w:rPr>
+                <w:rFonts w:asciiTheme="majorHAnsi" w:hAnsiTheme="majorHAnsi"/>
+                <w:sz w:val="24"/>
+                <w:szCs w:val="24"/>
+              </w:rPr>
+              <w:t>that acts as a root node</w:t>
+            </w:r>
+            <w:r>
+              <w:rPr>
+                <w:rFonts w:asciiTheme="majorHAnsi" w:hAnsiTheme="majorHAnsi"/>
+                <w:sz w:val="24"/>
+                <w:szCs w:val="24"/>
+              </w:rPr>
+              <w:t>, the node that every branch falls back to.</w:t>
+            </w:r>
+            <w:r>
+              <w:rPr>
+                <w:rFonts w:asciiTheme="majorHAnsi" w:hAnsiTheme="majorHAnsi"/>
+                <w:sz w:val="24"/>
+                <w:szCs w:val="24"/>
+              </w:rPr>
+              <w:t xml:space="preserve"> The first selector node moves between the Patrol and Attack nodes. The </w:t>
+            </w:r>
+            <w:r>
+              <w:rPr>
+                <w:rFonts w:asciiTheme="majorHAnsi" w:hAnsiTheme="majorHAnsi"/>
+                <w:sz w:val="24"/>
+                <w:szCs w:val="24"/>
+              </w:rPr>
+              <w:t>p</w:t>
+            </w:r>
+            <w:r>
+              <w:rPr>
+                <w:rFonts w:asciiTheme="majorHAnsi" w:hAnsiTheme="majorHAnsi"/>
+                <w:sz w:val="24"/>
+                <w:szCs w:val="24"/>
+              </w:rPr>
+              <w:t>atrol node moves the guard</w:t>
+            </w:r>
+            <w:r>
+              <w:rPr>
+                <w:rFonts w:asciiTheme="majorHAnsi" w:hAnsiTheme="majorHAnsi"/>
+                <w:sz w:val="24"/>
+                <w:szCs w:val="24"/>
+              </w:rPr>
+              <w:t xml:space="preserve"> from waypoint to waypoint to simulate a patrol pattern. When patrolling, if the guard detects a target within a radius of 10 units, </w:t>
+            </w:r>
+            <w:r>
+              <w:rPr>
+                <w:rFonts w:asciiTheme="majorHAnsi" w:hAnsiTheme="majorHAnsi"/>
+                <w:sz w:val="24"/>
+                <w:szCs w:val="24"/>
+              </w:rPr>
+              <w:t>the node will return a failure, moving on to the attack node</w:t>
+            </w:r>
+            <w:r>
+              <w:rPr>
+                <w:rFonts w:asciiTheme="majorHAnsi" w:hAnsiTheme="majorHAnsi"/>
+                <w:sz w:val="24"/>
+                <w:szCs w:val="24"/>
+              </w:rPr>
+              <w:t>. The attack node</w:t>
+            </w:r>
+            <w:r>
+              <w:rPr>
+                <w:rFonts w:asciiTheme="majorHAnsi" w:hAnsiTheme="majorHAnsi"/>
+                <w:sz w:val="24"/>
+                <w:szCs w:val="24"/>
+              </w:rPr>
+              <w:t xml:space="preserve"> moves the player towards the nearest target and will return a success when it reaches and destroys the target.</w:t>
+            </w:r>
+            <w:r>
+              <w:rPr>
+                <w:rFonts w:asciiTheme="majorHAnsi" w:hAnsiTheme="majorHAnsi"/>
+                <w:sz w:val="24"/>
+                <w:szCs w:val="24"/>
+              </w:rPr>
+              <w:t xml:space="preserve"> When an alert is created by the user, both the patrol and attack nodes will return a failure</w:t>
+            </w:r>
+            <w:r>
+              <w:rPr>
+                <w:rFonts w:asciiTheme="majorHAnsi" w:hAnsiTheme="majorHAnsi"/>
+                <w:sz w:val="24"/>
+                <w:szCs w:val="24"/>
+              </w:rPr>
+              <w:t>, moving the AI to the alert sequence. The alert sequence starts with the “</w:t>
+            </w:r>
+            <w:proofErr w:type="spellStart"/>
+            <w:r>
+              <w:rPr>
+                <w:rFonts w:asciiTheme="majorHAnsi" w:hAnsiTheme="majorHAnsi"/>
+                <w:sz w:val="24"/>
+                <w:szCs w:val="24"/>
+              </w:rPr>
+              <w:t>moveToAlert</w:t>
+            </w:r>
+            <w:proofErr w:type="spellEnd"/>
+            <w:r>
+              <w:rPr>
+                <w:rFonts w:asciiTheme="majorHAnsi" w:hAnsiTheme="majorHAnsi"/>
+                <w:sz w:val="24"/>
+                <w:szCs w:val="24"/>
+              </w:rPr>
+              <w:t>” node, which tells the AI to move toward the alert and returns a success when the AI has reached the alert</w:t>
+            </w:r>
+            <w:r>
+              <w:rPr>
+                <w:rFonts w:asciiTheme="majorHAnsi" w:hAnsiTheme="majorHAnsi"/>
+                <w:sz w:val="24"/>
+                <w:szCs w:val="24"/>
+              </w:rPr>
+              <w:t>.</w:t>
             </w:r>
           </w:p>
           <w:p>
             <w:pPr>
-              <w:pStyle w:val="ListParagraph"/>
-              <w:numPr>
-                <w:ilvl w:val="0"/>
-                <w:numId w:val="19"/>
-              </w:numPr>
-              <w:jc w:val="center"/>
-              <w:rPr>
-                <w:rFonts w:asciiTheme="majorHAnsi" w:hAnsiTheme="majorHAnsi"/>
-                <w:sz w:val="24"/>
-                <w:szCs w:val="24"/>
-              </w:rPr>
-            </w:pPr>
-            <w:r>
-              <w:rPr>
-                <w:rFonts w:asciiTheme="majorHAnsi" w:hAnsiTheme="majorHAnsi"/>
-                <w:sz w:val="24"/>
-                <w:szCs w:val="24"/>
-              </w:rPr>
-              <w:t>Selector moves between patrol and attack</w:t>
-            </w:r>
-          </w:p>
-          <w:p>
-            <w:pPr>
-              <w:pStyle w:val="ListParagraph"/>
-              <w:numPr>
-                <w:ilvl w:val="0"/>
-                <w:numId w:val="19"/>
-              </w:numPr>
-              <w:jc w:val="center"/>
-              <w:rPr>
-                <w:rFonts w:asciiTheme="majorHAnsi" w:hAnsiTheme="majorHAnsi"/>
-                <w:sz w:val="24"/>
-                <w:szCs w:val="24"/>
-              </w:rPr>
-            </w:pPr>
-            <w:r>
-              <w:rPr>
-                <w:rFonts w:asciiTheme="majorHAnsi" w:hAnsiTheme="majorHAnsi"/>
-                <w:sz w:val="24"/>
-                <w:szCs w:val="24"/>
-              </w:rPr>
-              <w:t>Alert sequence moves AI to alert position, returns success when reaches position</w:t>
-            </w:r>
-          </w:p>
-          <w:p>
-            <w:pPr>
-              <w:pStyle w:val="ListParagraph"/>
-              <w:numPr>
-                <w:ilvl w:val="0"/>
-                <w:numId w:val="19"/>
-              </w:numPr>
-              <w:jc w:val="center"/>
-              <w:rPr>
-                <w:rFonts w:asciiTheme="majorHAnsi" w:hAnsiTheme="majorHAnsi"/>
-                <w:sz w:val="24"/>
-                <w:szCs w:val="24"/>
-              </w:rPr>
-            </w:pPr>
-            <w:r>
-              <w:rPr>
-                <w:rFonts w:asciiTheme="majorHAnsi" w:hAnsiTheme="majorHAnsi"/>
-                <w:sz w:val="24"/>
-                <w:szCs w:val="24"/>
-              </w:rPr>
-              <w:t>Search function is meant to stop the AI for 5 seconds while searching, but does not work after many iterations</w:t>
-            </w:r>
-          </w:p>
-          <w:p>
-            <w:pPr>
-              <w:ind w:left="360"/>
+              <w:bidi w:val="0"/>
               <w:rPr>
                 <w:rFonts w:asciiTheme="majorHAnsi" w:hAnsiTheme="majorHAnsi"/>
                 <w:sz w:val="24"/>
@@ -2656,17 +2714,6 @@
                 <w:szCs w:val="24"/>
               </w:rPr>
             </w:pPr>
-          </w:p>
-          <w:p>
-            <w:pPr>
-              <w:bidi w:val="0"/>
-              <w:jc w:val="center"/>
-              <w:rPr>
-                <w:rFonts w:asciiTheme="majorHAnsi" w:hAnsiTheme="majorHAnsi"/>
-                <w:sz w:val="24"/>
-                <w:szCs w:val="24"/>
-              </w:rPr>
-            </w:pPr>
             <w:r>
               <w:rPr>
                 <w:rFonts w:asciiTheme="majorHAnsi" w:hAnsiTheme="majorHAnsi"/>
@@ -2675,7 +2722,7 @@
                 <w:szCs w:val="24"/>
               </w:rPr>
               <w:drawing>
-                <wp:inline distT="0" distB="0" distL="0" distR="0" wp14:anchorId="46B9F674" wp14:editId="673087FF">
+                <wp:inline distT="0" distB="0" distL="0" distR="0" wp14:anchorId="00CA4072" wp14:editId="6A170870">
                   <wp:extent cx="3781039" cy="2434660"/>
                   <wp:effectExtent l="0" t="0" r="0" b="3810"/>
                   <wp:docPr id="2" name="Picture 2"/>
@@ -2734,6 +2781,185 @@
               </w:rPr>
             </w:pPr>
           </w:p>
+          <w:p>
+            <w:pPr>
+              <w:bidi w:val="0"/>
+              <w:rPr>
+                <w:rFonts w:asciiTheme="majorHAnsi" w:hAnsiTheme="majorHAnsi"/>
+                <w:sz w:val="24"/>
+                <w:szCs w:val="24"/>
+              </w:rPr>
+            </w:pPr>
+            <w:r>
+              <w:rPr>
+                <w:rFonts w:asciiTheme="majorHAnsi" w:hAnsiTheme="majorHAnsi"/>
+                <w:sz w:val="24"/>
+                <w:szCs w:val="24"/>
+              </w:rPr>
+              <w:t xml:space="preserve">When designing the AI’s search node, a problem occurred where it would immediately break </w:t>
+            </w:r>
+            <w:r>
+              <w:rPr>
+                <w:rFonts w:asciiTheme="majorHAnsi" w:hAnsiTheme="majorHAnsi"/>
+                <w:sz w:val="24"/>
+                <w:szCs w:val="24"/>
+              </w:rPr>
+              <w:t>and go back to the patrol and attack nodes. The intended design would’ve been identical to the finite state machine AI</w:t>
+            </w:r>
+            <w:r>
+              <w:rPr>
+                <w:rFonts w:asciiTheme="majorHAnsi" w:hAnsiTheme="majorHAnsi"/>
+                <w:sz w:val="24"/>
+                <w:szCs w:val="24"/>
+              </w:rPr>
+              <w:t xml:space="preserve"> in that it would search for </w:t>
+            </w:r>
+            <w:r>
+              <w:rPr>
+                <w:rFonts w:asciiTheme="majorHAnsi" w:hAnsiTheme="majorHAnsi"/>
+                <w:sz w:val="24"/>
+                <w:szCs w:val="24"/>
+              </w:rPr>
+              <w:t>five</w:t>
+            </w:r>
+            <w:r>
+              <w:rPr>
+                <w:rFonts w:asciiTheme="majorHAnsi" w:hAnsiTheme="majorHAnsi"/>
+                <w:sz w:val="24"/>
+                <w:szCs w:val="24"/>
+              </w:rPr>
+              <w:t xml:space="preserve"> seconds, increasing its search radius</w:t>
+            </w:r>
+            <w:r>
+              <w:rPr>
+                <w:rFonts w:asciiTheme="majorHAnsi" w:hAnsiTheme="majorHAnsi"/>
+                <w:sz w:val="24"/>
+                <w:szCs w:val="24"/>
+              </w:rPr>
+              <w:t>,</w:t>
+            </w:r>
+            <w:r>
+              <w:rPr>
+                <w:rFonts w:asciiTheme="majorHAnsi" w:hAnsiTheme="majorHAnsi"/>
+                <w:sz w:val="24"/>
+                <w:szCs w:val="24"/>
+              </w:rPr>
+              <w:t xml:space="preserve"> </w:t>
+            </w:r>
+            <w:r>
+              <w:rPr>
+                <w:rFonts w:asciiTheme="majorHAnsi" w:hAnsiTheme="majorHAnsi"/>
+                <w:sz w:val="24"/>
+                <w:szCs w:val="24"/>
+              </w:rPr>
+              <w:t xml:space="preserve">over time, from 10 to 15 units </w:t>
+            </w:r>
+            <w:r>
+              <w:rPr>
+                <w:rFonts w:asciiTheme="majorHAnsi" w:hAnsiTheme="majorHAnsi"/>
+                <w:sz w:val="24"/>
+                <w:szCs w:val="24"/>
+              </w:rPr>
+              <w:t>and either returning to the patrol node with a success, or failing by finding a target and moving to the following attack node.</w:t>
+            </w:r>
+            <w:r>
+              <w:rPr>
+                <w:rFonts w:asciiTheme="majorHAnsi" w:hAnsiTheme="majorHAnsi"/>
+                <w:sz w:val="24"/>
+                <w:szCs w:val="24"/>
+              </w:rPr>
+              <w:t xml:space="preserve"> However, this doesn’t happen, it will reach the alert and immediately return to the patrol and attack node. After many iterations attempting to fix this, including </w:t>
+            </w:r>
+            <w:r>
+              <w:rPr>
+                <w:rFonts w:asciiTheme="majorHAnsi" w:hAnsiTheme="majorHAnsi"/>
+                <w:sz w:val="24"/>
+                <w:szCs w:val="24"/>
+              </w:rPr>
+              <w:t xml:space="preserve">adding </w:t>
+            </w:r>
+            <w:r>
+              <w:rPr>
+                <w:rFonts w:asciiTheme="majorHAnsi" w:hAnsiTheme="majorHAnsi"/>
+                <w:sz w:val="24"/>
+                <w:szCs w:val="24"/>
+              </w:rPr>
+              <w:t>a</w:t>
+            </w:r>
+            <w:r>
+              <w:rPr>
+                <w:rFonts w:asciiTheme="majorHAnsi" w:hAnsiTheme="majorHAnsi"/>
+                <w:sz w:val="24"/>
+                <w:szCs w:val="24"/>
+              </w:rPr>
+              <w:t xml:space="preserve"> timer</w:t>
+            </w:r>
+            <w:r>
+              <w:rPr>
+                <w:rFonts w:asciiTheme="majorHAnsi" w:hAnsiTheme="majorHAnsi"/>
+                <w:sz w:val="24"/>
+                <w:szCs w:val="24"/>
+              </w:rPr>
+              <w:t xml:space="preserve"> decorator</w:t>
+            </w:r>
+            <w:r>
+              <w:rPr>
+                <w:rFonts w:asciiTheme="majorHAnsi" w:hAnsiTheme="majorHAnsi"/>
+                <w:sz w:val="24"/>
+                <w:szCs w:val="24"/>
+              </w:rPr>
+              <w:t xml:space="preserve"> to force it to search </w:t>
+            </w:r>
+            <w:r>
+              <w:rPr>
+                <w:rFonts w:asciiTheme="majorHAnsi" w:hAnsiTheme="majorHAnsi"/>
+                <w:sz w:val="24"/>
+                <w:szCs w:val="24"/>
+              </w:rPr>
+              <w:lastRenderedPageBreak/>
+              <w:t>for five seconds, but no attempt to fix this worked</w:t>
+            </w:r>
+            <w:r>
+              <w:rPr>
+                <w:rFonts w:asciiTheme="majorHAnsi" w:hAnsiTheme="majorHAnsi"/>
+                <w:sz w:val="24"/>
+                <w:szCs w:val="24"/>
+              </w:rPr>
+              <w:t xml:space="preserve"> in the end</w:t>
+            </w:r>
+            <w:r>
+              <w:rPr>
+                <w:rFonts w:asciiTheme="majorHAnsi" w:hAnsiTheme="majorHAnsi"/>
+                <w:sz w:val="24"/>
+                <w:szCs w:val="24"/>
+              </w:rPr>
+              <w:t>.</w:t>
+            </w:r>
+            <w:r>
+              <w:rPr>
+                <w:rFonts w:asciiTheme="majorHAnsi" w:hAnsiTheme="majorHAnsi"/>
+                <w:sz w:val="24"/>
+                <w:szCs w:val="24"/>
+              </w:rPr>
+              <w:t xml:space="preserve"> A solution might be found in how the alerts are generated</w:t>
+            </w:r>
+            <w:r>
+              <w:rPr>
+                <w:rFonts w:asciiTheme="majorHAnsi" w:hAnsiTheme="majorHAnsi"/>
+                <w:sz w:val="24"/>
+                <w:szCs w:val="24"/>
+              </w:rPr>
+              <w:t>, but I was not able to find said solution in time.</w:t>
+            </w:r>
+            <w:r>
+              <w:rPr>
+                <w:rFonts w:asciiTheme="majorHAnsi" w:hAnsiTheme="majorHAnsi"/>
+                <w:sz w:val="24"/>
+                <w:szCs w:val="24"/>
+              </w:rPr>
+              <w:t xml:space="preserve"> </w:t>
+            </w:r>
+          </w:p>
         </w:tc>
       </w:tr>
       <w:tr>
@@ -2867,6 +3093,50 @@
           <w:p>
             <w:pPr>
               <w:bidi w:val="0"/>
+              <w:rPr>
+                <w:rFonts w:asciiTheme="majorHAnsi" w:hAnsiTheme="majorHAnsi"/>
+                <w:sz w:val="24"/>
+                <w:szCs w:val="28"/>
+              </w:rPr>
+            </w:pPr>
+            <w:r>
+              <w:rPr>
+                <w:rFonts w:asciiTheme="majorHAnsi" w:hAnsiTheme="majorHAnsi"/>
+                <w:sz w:val="24"/>
+                <w:szCs w:val="28"/>
+              </w:rPr>
+              <w:t xml:space="preserve">To compare the performance of the finite state machine against the </w:t>
+            </w:r>
+            <w:proofErr w:type="spellStart"/>
+            <w:r>
+              <w:rPr>
+                <w:rFonts w:asciiTheme="majorHAnsi" w:hAnsiTheme="majorHAnsi"/>
+                <w:sz w:val="24"/>
+                <w:szCs w:val="28"/>
+              </w:rPr>
+              <w:t>behaviour</w:t>
+            </w:r>
+            <w:proofErr w:type="spellEnd"/>
+            <w:r>
+              <w:rPr>
+                <w:rFonts w:asciiTheme="majorHAnsi" w:hAnsiTheme="majorHAnsi"/>
+                <w:sz w:val="24"/>
+                <w:szCs w:val="28"/>
+              </w:rPr>
+              <w:t xml:space="preserve"> tree, the response times of each AI</w:t>
+            </w:r>
+            <w:r>
+              <w:rPr>
+                <w:rFonts w:asciiTheme="majorHAnsi" w:hAnsiTheme="majorHAnsi"/>
+                <w:sz w:val="24"/>
+                <w:szCs w:val="28"/>
+              </w:rPr>
+              <w:t xml:space="preserve"> were taken.</w:t>
+            </w:r>
+          </w:p>
+          <w:p>
+            <w:pPr>
+              <w:bidi w:val="0"/>
               <w:jc w:val="center"/>
               <w:rPr>
                 <w:rFonts w:asciiTheme="majorHAnsi" w:hAnsiTheme="majorHAnsi"/>
@@ -2877,15 +3147,28 @@
                 <w:szCs w:val="32"/>
               </w:rPr>
             </w:pPr>
+          </w:p>
+          <w:p>
+            <w:pPr>
+              <w:bidi w:val="0"/>
+              <w:jc w:val="center"/>
+              <w:rPr>
+                <w:rFonts w:asciiTheme="majorHAnsi" w:hAnsiTheme="majorHAnsi"/>
+                <w:b/>
+                <w:bCs/>
+                <w:color w:val="17365D" w:themeColor="text2" w:themeShade="BF"/>
+                <w:sz w:val="28"/>
+                <w:szCs w:val="32"/>
+              </w:rPr>
+            </w:pPr>
             <w:r>
               <w:rPr>
                 <w:noProof/>
               </w:rPr>
-              <w:lastRenderedPageBreak/>
               <w:drawing>
-                <wp:inline distT="0" distB="0" distL="0" distR="0" wp14:anchorId="5CBF4E23" wp14:editId="322579F2">
-                  <wp:extent cx="4572000" cy="2743200"/>
-                  <wp:effectExtent l="0" t="0" r="0" b="0"/>
+                <wp:inline distT="0" distB="0" distL="0" distR="0" wp14:anchorId="5CBF4E23" wp14:editId="28936B0B">
+                  <wp:extent cx="2663687" cy="1788822"/>
+                  <wp:effectExtent l="0" t="0" r="3810" b="1905"/>
                   <wp:docPr id="1" name="Chart 1">
                     <a:extLst xmlns:a="http://schemas.openxmlformats.org/drawingml/2006/main">
                       <a:ext uri="{FF2B5EF4-FFF2-40B4-BE49-F238E27FC236}">
@@ -2902,28 +3185,14 @@
                 </wp:inline>
               </w:drawing>
             </w:r>
-          </w:p>
-          <w:p>
-            <w:pPr>
-              <w:bidi w:val="0"/>
-              <w:jc w:val="center"/>
-              <w:rPr>
-                <w:rFonts w:asciiTheme="majorHAnsi" w:hAnsiTheme="majorHAnsi"/>
-                <w:b/>
-                <w:bCs/>
-                <w:color w:val="17365D" w:themeColor="text2" w:themeShade="BF"/>
-                <w:sz w:val="28"/>
-                <w:szCs w:val="32"/>
-              </w:rPr>
-            </w:pPr>
             <w:r>
               <w:rPr>
                 <w:noProof/>
               </w:rPr>
               <w:drawing>
-                <wp:inline distT="0" distB="0" distL="0" distR="0" wp14:anchorId="54C3A032" wp14:editId="6FE581AB">
-                  <wp:extent cx="4572000" cy="2743200"/>
-                  <wp:effectExtent l="0" t="0" r="0" b="0"/>
+                <wp:inline distT="0" distB="0" distL="0" distR="0" wp14:anchorId="54C3A032" wp14:editId="469F8369">
+                  <wp:extent cx="3363401" cy="1780292"/>
+                  <wp:effectExtent l="0" t="0" r="8890" b="10795"/>
                   <wp:docPr id="5" name="Chart 5">
                     <a:extLst xmlns:a="http://schemas.openxmlformats.org/drawingml/2006/main">
                       <a:ext uri="{FF2B5EF4-FFF2-40B4-BE49-F238E27FC236}">
@@ -2959,9 +3228,9 @@
                 <w:noProof/>
               </w:rPr>
               <w:drawing>
-                <wp:inline distT="0" distB="0" distL="0" distR="0" wp14:anchorId="770CA98F" wp14:editId="3BD1C3F1">
-                  <wp:extent cx="4572000" cy="2743200"/>
-                  <wp:effectExtent l="0" t="0" r="0" b="0"/>
+                <wp:inline distT="0" distB="0" distL="0" distR="0" wp14:anchorId="770CA98F" wp14:editId="55905910">
+                  <wp:extent cx="3554233" cy="1844702"/>
+                  <wp:effectExtent l="0" t="0" r="8255" b="3175"/>
                   <wp:docPr id="6" name="Chart 6">
                     <a:extLst xmlns:a="http://schemas.openxmlformats.org/drawingml/2006/main">
                       <a:ext uri="{FF2B5EF4-FFF2-40B4-BE49-F238E27FC236}">
@@ -2981,96 +3250,141 @@
           </w:p>
           <w:p>
             <w:pPr>
-              <w:pStyle w:val="ListParagraph"/>
-              <w:numPr>
-                <w:ilvl w:val="0"/>
-                <w:numId w:val="20"/>
-              </w:numPr>
-              <w:jc w:val="center"/>
-              <w:rPr>
-                <w:rFonts w:asciiTheme="majorHAnsi" w:hAnsiTheme="majorHAnsi"/>
-                <w:b/>
-                <w:bCs/>
-                <w:color w:val="17365D" w:themeColor="text2" w:themeShade="BF"/>
-                <w:sz w:val="28"/>
-                <w:szCs w:val="32"/>
+              <w:bidi w:val="0"/>
+              <w:rPr>
+                <w:rFonts w:asciiTheme="majorHAnsi" w:hAnsiTheme="majorHAnsi"/>
+                <w:sz w:val="24"/>
+                <w:szCs w:val="28"/>
               </w:rPr>
             </w:pPr>
-            <w:proofErr w:type="spellStart"/>
-            <w:r>
-              <w:rPr>
-                <w:rFonts w:asciiTheme="majorHAnsi" w:hAnsiTheme="majorHAnsi"/>
-                <w:b/>
-                <w:bCs/>
-                <w:color w:val="17365D" w:themeColor="text2" w:themeShade="BF"/>
-                <w:sz w:val="28"/>
-                <w:szCs w:val="32"/>
-              </w:rPr>
-              <w:t>Behaviour</w:t>
-            </w:r>
-            <w:proofErr w:type="spellEnd"/>
-            <w:r>
-              <w:rPr>
-                <w:rFonts w:asciiTheme="majorHAnsi" w:hAnsiTheme="majorHAnsi"/>
-                <w:b/>
-                <w:bCs/>
-                <w:color w:val="17365D" w:themeColor="text2" w:themeShade="BF"/>
-                <w:sz w:val="28"/>
-                <w:szCs w:val="32"/>
-              </w:rPr>
-              <w:t xml:space="preserve"> tree makes more </w:t>
-            </w:r>
-            <w:r>
-              <w:rPr>
-                <w:rFonts w:asciiTheme="majorHAnsi" w:hAnsiTheme="majorHAnsi"/>
-                <w:b/>
-                <w:bCs/>
-                <w:color w:val="17365D" w:themeColor="text2" w:themeShade="BF"/>
-                <w:sz w:val="28"/>
-                <w:szCs w:val="32"/>
-              </w:rPr>
-              <w:t>regular and more accurate decisions</w:t>
-            </w:r>
           </w:p>
           <w:p>
             <w:pPr>
-              <w:pStyle w:val="ListParagraph"/>
-              <w:numPr>
-                <w:ilvl w:val="0"/>
-                <w:numId w:val="20"/>
-              </w:numPr>
-              <w:jc w:val="center"/>
-              <w:rPr>
-                <w:rFonts w:asciiTheme="majorHAnsi" w:hAnsiTheme="majorHAnsi"/>
-                <w:b/>
-                <w:bCs/>
-                <w:color w:val="17365D" w:themeColor="text2" w:themeShade="BF"/>
-                <w:sz w:val="28"/>
-                <w:szCs w:val="32"/>
+              <w:bidi w:val="0"/>
+              <w:rPr>
+                <w:rFonts w:asciiTheme="majorHAnsi" w:hAnsiTheme="majorHAnsi"/>
+                <w:sz w:val="24"/>
+                <w:szCs w:val="28"/>
               </w:rPr>
             </w:pPr>
             <w:r>
               <w:rPr>
                 <w:rFonts w:asciiTheme="majorHAnsi" w:hAnsiTheme="majorHAnsi"/>
-                <w:b/>
-                <w:bCs/>
-                <w:color w:val="17365D" w:themeColor="text2" w:themeShade="BF"/>
-                <w:sz w:val="28"/>
-                <w:szCs w:val="32"/>
-              </w:rPr>
-              <w:t>Finite State Machine only changes decision with a state change</w:t>
+                <w:sz w:val="24"/>
+                <w:szCs w:val="28"/>
+              </w:rPr>
+              <w:t xml:space="preserve">The </w:t>
+            </w:r>
+            <w:proofErr w:type="spellStart"/>
+            <w:r>
+              <w:rPr>
+                <w:rFonts w:asciiTheme="majorHAnsi" w:hAnsiTheme="majorHAnsi"/>
+                <w:sz w:val="24"/>
+                <w:szCs w:val="28"/>
+              </w:rPr>
+              <w:t>behaviour</w:t>
+            </w:r>
+            <w:proofErr w:type="spellEnd"/>
+            <w:r>
+              <w:rPr>
+                <w:rFonts w:asciiTheme="majorHAnsi" w:hAnsiTheme="majorHAnsi"/>
+                <w:sz w:val="24"/>
+                <w:szCs w:val="28"/>
+              </w:rPr>
+              <w:t xml:space="preserve"> tree makes decisions for its AI significantly more often than the finite state machine and had a much smaller response time. This suggests that the </w:t>
+            </w:r>
+            <w:proofErr w:type="spellStart"/>
+            <w:r>
+              <w:rPr>
+                <w:rFonts w:asciiTheme="majorHAnsi" w:hAnsiTheme="majorHAnsi"/>
+                <w:sz w:val="24"/>
+                <w:szCs w:val="28"/>
+              </w:rPr>
+              <w:t>behaviour</w:t>
+            </w:r>
+            <w:proofErr w:type="spellEnd"/>
+            <w:r>
+              <w:rPr>
+                <w:rFonts w:asciiTheme="majorHAnsi" w:hAnsiTheme="majorHAnsi"/>
+                <w:sz w:val="24"/>
+                <w:szCs w:val="28"/>
+              </w:rPr>
+              <w:t xml:space="preserve"> tree is responding more promptly and accurately to new stimuli from the user and scene.</w:t>
+            </w:r>
+            <w:r>
+              <w:rPr>
+                <w:rFonts w:asciiTheme="majorHAnsi" w:hAnsiTheme="majorHAnsi"/>
+                <w:sz w:val="24"/>
+                <w:szCs w:val="28"/>
+              </w:rPr>
+              <w:t xml:space="preserve"> As finite state machines only change their function when their state changes, it is far more rigid and less responsive than is sometimes desired in games</w:t>
+            </w:r>
+            <w:r>
+              <w:rPr>
+                <w:rFonts w:asciiTheme="majorHAnsi" w:hAnsiTheme="majorHAnsi"/>
+                <w:sz w:val="24"/>
+                <w:szCs w:val="28"/>
+              </w:rPr>
+              <w:t>.</w:t>
             </w:r>
           </w:p>
           <w:p>
             <w:pPr>
-              <w:pStyle w:val="ListParagraph"/>
-              <w:rPr>
-                <w:rFonts w:asciiTheme="majorHAnsi" w:hAnsiTheme="majorHAnsi"/>
-                <w:b/>
-                <w:bCs/>
-                <w:color w:val="17365D" w:themeColor="text2" w:themeShade="BF"/>
-                <w:sz w:val="28"/>
-                <w:szCs w:val="32"/>
+              <w:bidi w:val="0"/>
+              <w:rPr>
+                <w:rFonts w:asciiTheme="majorHAnsi" w:hAnsiTheme="majorHAnsi"/>
+                <w:sz w:val="24"/>
+                <w:szCs w:val="28"/>
+              </w:rPr>
+            </w:pPr>
+          </w:p>
+          <w:p>
+            <w:pPr>
+              <w:bidi w:val="0"/>
+              <w:rPr>
+                <w:rFonts w:asciiTheme="majorHAnsi" w:hAnsiTheme="majorHAnsi"/>
+                <w:sz w:val="24"/>
+                <w:szCs w:val="28"/>
+              </w:rPr>
+            </w:pPr>
+          </w:p>
+          <w:p>
+            <w:pPr>
+              <w:bidi w:val="0"/>
+              <w:rPr>
+                <w:rFonts w:asciiTheme="majorHAnsi" w:hAnsiTheme="majorHAnsi"/>
+                <w:sz w:val="24"/>
+                <w:szCs w:val="28"/>
+              </w:rPr>
+            </w:pPr>
+          </w:p>
+          <w:p>
+            <w:pPr>
+              <w:bidi w:val="0"/>
+              <w:rPr>
+                <w:rFonts w:asciiTheme="majorHAnsi" w:hAnsiTheme="majorHAnsi"/>
+                <w:sz w:val="24"/>
+                <w:szCs w:val="28"/>
+              </w:rPr>
+            </w:pPr>
+          </w:p>
+          <w:p>
+            <w:pPr>
+              <w:bidi w:val="0"/>
+              <w:rPr>
+                <w:rFonts w:asciiTheme="majorHAnsi" w:hAnsiTheme="majorHAnsi"/>
+                <w:sz w:val="24"/>
+                <w:szCs w:val="28"/>
+              </w:rPr>
+            </w:pPr>
+          </w:p>
+          <w:p>
+            <w:pPr>
+              <w:bidi w:val="0"/>
+              <w:rPr>
+                <w:rFonts w:asciiTheme="majorHAnsi" w:hAnsiTheme="majorHAnsi"/>
+                <w:sz w:val="24"/>
+                <w:szCs w:val="28"/>
               </w:rPr>
             </w:pPr>
           </w:p>
@@ -3135,6 +3449,7 @@
                 <w:sz w:val="28"/>
                 <w:szCs w:val="32"/>
               </w:rPr>
+              <w:lastRenderedPageBreak/>
               <w:t>4</w:t>
             </w:r>
             <w:r>
@@ -3191,6 +3506,405 @@
                 <w:szCs w:val="32"/>
               </w:rPr>
               <w:t>0%)</w:t>
+            </w:r>
+          </w:p>
+        </w:tc>
+      </w:tr>
+      <w:tr>
+        <w:tc>
+          <w:tcPr>
+            <w:tcW w:w="9746" w:type="dxa"/>
+            <w:tcBorders>
+              <w:top w:val="single" w:sz="4" w:space="0" w:color="auto"/>
+              <w:left w:val="nil"/>
+              <w:bottom w:val="nil"/>
+              <w:right w:val="nil"/>
+            </w:tcBorders>
+          </w:tcPr>
+          <w:p>
+            <w:pPr>
+              <w:bidi w:val="0"/>
+              <w:rPr>
+                <w:rFonts w:asciiTheme="majorHAnsi" w:hAnsiTheme="majorHAnsi"/>
+                <w:sz w:val="24"/>
+                <w:szCs w:val="28"/>
+              </w:rPr>
+            </w:pPr>
+          </w:p>
+          <w:p>
+            <w:pPr>
+              <w:bidi w:val="0"/>
+              <w:rPr>
+                <w:rFonts w:asciiTheme="majorHAnsi" w:hAnsiTheme="majorHAnsi"/>
+                <w:sz w:val="24"/>
+                <w:szCs w:val="28"/>
+              </w:rPr>
+            </w:pPr>
+            <w:r>
+              <w:rPr>
+                <w:rFonts w:asciiTheme="majorHAnsi" w:hAnsiTheme="majorHAnsi"/>
+                <w:sz w:val="24"/>
+                <w:szCs w:val="28"/>
+              </w:rPr>
+              <w:t xml:space="preserve">Overall, when compared with finite state machines, </w:t>
+            </w:r>
+            <w:proofErr w:type="spellStart"/>
+            <w:r>
+              <w:rPr>
+                <w:rFonts w:asciiTheme="majorHAnsi" w:hAnsiTheme="majorHAnsi"/>
+                <w:sz w:val="24"/>
+                <w:szCs w:val="28"/>
+              </w:rPr>
+              <w:t>behaviour</w:t>
+            </w:r>
+            <w:proofErr w:type="spellEnd"/>
+            <w:r>
+              <w:rPr>
+                <w:rFonts w:asciiTheme="majorHAnsi" w:hAnsiTheme="majorHAnsi"/>
+                <w:sz w:val="24"/>
+                <w:szCs w:val="28"/>
+              </w:rPr>
+              <w:t xml:space="preserve"> trees are significantly more resource efficient. The faster response times and less rigid design allow the </w:t>
+            </w:r>
+            <w:proofErr w:type="spellStart"/>
+            <w:r>
+              <w:rPr>
+                <w:rFonts w:asciiTheme="majorHAnsi" w:hAnsiTheme="majorHAnsi"/>
+                <w:sz w:val="24"/>
+                <w:szCs w:val="28"/>
+              </w:rPr>
+              <w:t>behaviour</w:t>
+            </w:r>
+            <w:proofErr w:type="spellEnd"/>
+            <w:r>
+              <w:rPr>
+                <w:rFonts w:asciiTheme="majorHAnsi" w:hAnsiTheme="majorHAnsi"/>
+                <w:sz w:val="24"/>
+                <w:szCs w:val="28"/>
+              </w:rPr>
+              <w:t xml:space="preserve"> tree to flow more fluently and give the impression of being more realistic.</w:t>
+            </w:r>
+          </w:p>
+          <w:p>
+            <w:pPr>
+              <w:bidi w:val="0"/>
+              <w:rPr>
+                <w:rFonts w:asciiTheme="majorHAnsi" w:hAnsiTheme="majorHAnsi"/>
+                <w:sz w:val="24"/>
+                <w:szCs w:val="28"/>
+              </w:rPr>
+            </w:pPr>
+          </w:p>
+          <w:p>
+            <w:pPr>
+              <w:bidi w:val="0"/>
+              <w:rPr>
+                <w:rFonts w:asciiTheme="majorHAnsi" w:hAnsiTheme="majorHAnsi"/>
+                <w:sz w:val="24"/>
+                <w:szCs w:val="28"/>
+              </w:rPr>
+            </w:pPr>
+            <w:r>
+              <w:rPr>
+                <w:rFonts w:asciiTheme="majorHAnsi" w:hAnsiTheme="majorHAnsi"/>
+                <w:sz w:val="24"/>
+                <w:szCs w:val="28"/>
+              </w:rPr>
+              <w:t xml:space="preserve">However, finite state machines are still a perfectly valid substitute for </w:t>
+            </w:r>
+            <w:proofErr w:type="spellStart"/>
+            <w:r>
+              <w:rPr>
+                <w:rFonts w:asciiTheme="majorHAnsi" w:hAnsiTheme="majorHAnsi"/>
+                <w:sz w:val="24"/>
+                <w:szCs w:val="28"/>
+              </w:rPr>
+              <w:t>behaviour</w:t>
+            </w:r>
+            <w:proofErr w:type="spellEnd"/>
+            <w:r>
+              <w:rPr>
+                <w:rFonts w:asciiTheme="majorHAnsi" w:hAnsiTheme="majorHAnsi"/>
+                <w:sz w:val="24"/>
+                <w:szCs w:val="28"/>
+              </w:rPr>
+              <w:t xml:space="preserve"> trees</w:t>
+            </w:r>
+            <w:r>
+              <w:rPr>
+                <w:rFonts w:asciiTheme="majorHAnsi" w:hAnsiTheme="majorHAnsi"/>
+                <w:sz w:val="24"/>
+                <w:szCs w:val="28"/>
+              </w:rPr>
+              <w:t xml:space="preserve"> when it comes to making more simplistic and basic AI. Finite state machines are much quicker to create and fully implement. A good time to use finite state machines is when a lot of </w:t>
+            </w:r>
+            <w:proofErr w:type="gramStart"/>
+            <w:r>
+              <w:rPr>
+                <w:rFonts w:asciiTheme="majorHAnsi" w:hAnsiTheme="majorHAnsi"/>
+                <w:sz w:val="24"/>
+                <w:szCs w:val="28"/>
+              </w:rPr>
+              <w:t>AI</w:t>
+            </w:r>
+            <w:proofErr w:type="gramEnd"/>
+            <w:r>
+              <w:rPr>
+                <w:rFonts w:asciiTheme="majorHAnsi" w:hAnsiTheme="majorHAnsi"/>
+                <w:sz w:val="24"/>
+                <w:szCs w:val="28"/>
+              </w:rPr>
+              <w:t xml:space="preserve"> need to be created within a small timeframe, or they can be used as an initial prototype for more advanced AI systems</w:t>
+            </w:r>
+            <w:r>
+              <w:rPr>
+                <w:rFonts w:asciiTheme="majorHAnsi" w:hAnsiTheme="majorHAnsi"/>
+                <w:sz w:val="24"/>
+                <w:szCs w:val="28"/>
+              </w:rPr>
+              <w:t xml:space="preserve">, like </w:t>
+            </w:r>
+            <w:proofErr w:type="spellStart"/>
+            <w:r>
+              <w:rPr>
+                <w:rFonts w:asciiTheme="majorHAnsi" w:hAnsiTheme="majorHAnsi"/>
+                <w:sz w:val="24"/>
+                <w:szCs w:val="28"/>
+              </w:rPr>
+              <w:t>behaviour</w:t>
+            </w:r>
+            <w:proofErr w:type="spellEnd"/>
+            <w:r>
+              <w:rPr>
+                <w:rFonts w:asciiTheme="majorHAnsi" w:hAnsiTheme="majorHAnsi"/>
+                <w:sz w:val="24"/>
+                <w:szCs w:val="28"/>
+              </w:rPr>
+              <w:t xml:space="preserve"> trees.</w:t>
+            </w:r>
+          </w:p>
+          <w:p>
+            <w:pPr>
+              <w:bidi w:val="0"/>
+              <w:rPr>
+                <w:rFonts w:asciiTheme="majorHAnsi" w:hAnsiTheme="majorHAnsi"/>
+                <w:sz w:val="24"/>
+                <w:szCs w:val="28"/>
+              </w:rPr>
+            </w:pPr>
+          </w:p>
+          <w:p>
+            <w:pPr>
+              <w:bidi w:val="0"/>
+              <w:rPr>
+                <w:rFonts w:asciiTheme="majorHAnsi" w:hAnsiTheme="majorHAnsi"/>
+                <w:sz w:val="24"/>
+                <w:szCs w:val="28"/>
+              </w:rPr>
+            </w:pPr>
+            <w:r>
+              <w:rPr>
+                <w:rFonts w:asciiTheme="majorHAnsi" w:hAnsiTheme="majorHAnsi"/>
+                <w:sz w:val="24"/>
+                <w:szCs w:val="28"/>
+              </w:rPr>
+              <w:t xml:space="preserve">While the finite state machines </w:t>
+            </w:r>
+            <w:proofErr w:type="gramStart"/>
+            <w:r>
+              <w:rPr>
+                <w:rFonts w:asciiTheme="majorHAnsi" w:hAnsiTheme="majorHAnsi"/>
+                <w:sz w:val="24"/>
+                <w:szCs w:val="28"/>
+              </w:rPr>
+              <w:t>was</w:t>
+            </w:r>
+            <w:proofErr w:type="gramEnd"/>
+            <w:r>
+              <w:rPr>
+                <w:rFonts w:asciiTheme="majorHAnsi" w:hAnsiTheme="majorHAnsi"/>
+                <w:sz w:val="24"/>
+                <w:szCs w:val="28"/>
+              </w:rPr>
+              <w:t xml:space="preserve"> not too much less efficient than the </w:t>
+            </w:r>
+            <w:proofErr w:type="spellStart"/>
+            <w:r>
+              <w:rPr>
+                <w:rFonts w:asciiTheme="majorHAnsi" w:hAnsiTheme="majorHAnsi"/>
+                <w:sz w:val="24"/>
+                <w:szCs w:val="28"/>
+              </w:rPr>
+              <w:t>behaviour</w:t>
+            </w:r>
+            <w:proofErr w:type="spellEnd"/>
+            <w:r>
+              <w:rPr>
+                <w:rFonts w:asciiTheme="majorHAnsi" w:hAnsiTheme="majorHAnsi"/>
+                <w:sz w:val="24"/>
+                <w:szCs w:val="28"/>
+              </w:rPr>
+              <w:t xml:space="preserve"> tree in this project, it is highly likely that as AI become more complex, the gap in resource efficiency would widen as finite state machines grow significantly more computationally expensive.</w:t>
+            </w:r>
+          </w:p>
+          <w:p>
+            <w:pPr>
+              <w:bidi w:val="0"/>
+              <w:rPr>
+                <w:rFonts w:asciiTheme="majorHAnsi" w:hAnsiTheme="majorHAnsi"/>
+                <w:sz w:val="24"/>
+                <w:szCs w:val="28"/>
+              </w:rPr>
+            </w:pPr>
+          </w:p>
+          <w:p>
+            <w:pPr>
+              <w:bidi w:val="0"/>
+              <w:rPr>
+                <w:rFonts w:asciiTheme="majorHAnsi" w:hAnsiTheme="majorHAnsi"/>
+                <w:sz w:val="24"/>
+                <w:szCs w:val="28"/>
+              </w:rPr>
+            </w:pPr>
+            <w:r>
+              <w:rPr>
+                <w:rFonts w:asciiTheme="majorHAnsi" w:hAnsiTheme="majorHAnsi"/>
+                <w:sz w:val="24"/>
+                <w:szCs w:val="28"/>
+              </w:rPr>
+              <w:t xml:space="preserve">The project was a little </w:t>
+            </w:r>
+            <w:proofErr w:type="gramStart"/>
+            <w:r>
+              <w:rPr>
+                <w:rFonts w:asciiTheme="majorHAnsi" w:hAnsiTheme="majorHAnsi"/>
+                <w:sz w:val="24"/>
+                <w:szCs w:val="28"/>
+              </w:rPr>
+              <w:t>more simple</w:t>
+            </w:r>
+            <w:proofErr w:type="gramEnd"/>
+            <w:r>
+              <w:rPr>
+                <w:rFonts w:asciiTheme="majorHAnsi" w:hAnsiTheme="majorHAnsi"/>
+                <w:sz w:val="24"/>
+                <w:szCs w:val="28"/>
+              </w:rPr>
+              <w:t xml:space="preserve"> than initially expected. The finite state machine was very </w:t>
+            </w:r>
+            <w:r>
+              <w:rPr>
+                <w:rFonts w:asciiTheme="majorHAnsi" w:hAnsiTheme="majorHAnsi"/>
+                <w:sz w:val="24"/>
+                <w:szCs w:val="28"/>
+              </w:rPr>
+              <w:t>simple and</w:t>
+            </w:r>
+            <w:r>
+              <w:rPr>
+                <w:rFonts w:asciiTheme="majorHAnsi" w:hAnsiTheme="majorHAnsi"/>
+                <w:sz w:val="24"/>
+                <w:szCs w:val="28"/>
+              </w:rPr>
+              <w:t xml:space="preserve"> could have been made a little more interesting. A large improvement that could be made to the finite state machine would be making it hierarchical in the search state to make the searching seem significantly more believable</w:t>
+            </w:r>
+            <w:r>
+              <w:rPr>
+                <w:rFonts w:asciiTheme="majorHAnsi" w:hAnsiTheme="majorHAnsi"/>
+                <w:sz w:val="24"/>
+                <w:szCs w:val="28"/>
+              </w:rPr>
+              <w:t>, maybe by adding a function to search the area where a target was last seen.</w:t>
+            </w:r>
+          </w:p>
+          <w:p>
+            <w:pPr>
+              <w:bidi w:val="0"/>
+              <w:rPr>
+                <w:rFonts w:asciiTheme="majorHAnsi" w:hAnsiTheme="majorHAnsi"/>
+                <w:sz w:val="24"/>
+                <w:szCs w:val="28"/>
+              </w:rPr>
+            </w:pPr>
+          </w:p>
+          <w:p>
+            <w:pPr>
+              <w:bidi w:val="0"/>
+              <w:rPr>
+                <w:rFonts w:asciiTheme="majorHAnsi" w:hAnsiTheme="majorHAnsi"/>
+                <w:sz w:val="24"/>
+                <w:szCs w:val="28"/>
+              </w:rPr>
+            </w:pPr>
+            <w:r>
+              <w:rPr>
+                <w:rFonts w:asciiTheme="majorHAnsi" w:hAnsiTheme="majorHAnsi"/>
+                <w:sz w:val="24"/>
+                <w:szCs w:val="28"/>
+              </w:rPr>
+              <w:t xml:space="preserve">The </w:t>
+            </w:r>
+            <w:proofErr w:type="spellStart"/>
+            <w:r>
+              <w:rPr>
+                <w:rFonts w:asciiTheme="majorHAnsi" w:hAnsiTheme="majorHAnsi"/>
+                <w:sz w:val="24"/>
+                <w:szCs w:val="28"/>
+              </w:rPr>
+              <w:t>behaviour</w:t>
+            </w:r>
+            <w:proofErr w:type="spellEnd"/>
+            <w:r>
+              <w:rPr>
+                <w:rFonts w:asciiTheme="majorHAnsi" w:hAnsiTheme="majorHAnsi"/>
+                <w:sz w:val="24"/>
+                <w:szCs w:val="28"/>
+              </w:rPr>
+              <w:t xml:space="preserve"> tree could have used some more improvements, on top of the issue of the search function not working as intended.</w:t>
+            </w:r>
+            <w:r>
+              <w:rPr>
+                <w:rFonts w:asciiTheme="majorHAnsi" w:hAnsiTheme="majorHAnsi"/>
+                <w:sz w:val="24"/>
+                <w:szCs w:val="28"/>
+              </w:rPr>
+              <w:t xml:space="preserve"> The selector node controlling a patrol and attack node work well enough, but the search sequence could have been built to be more accurate, </w:t>
+            </w:r>
+            <w:proofErr w:type="gramStart"/>
+            <w:r>
+              <w:rPr>
+                <w:rFonts w:asciiTheme="majorHAnsi" w:hAnsiTheme="majorHAnsi"/>
+                <w:sz w:val="24"/>
+                <w:szCs w:val="28"/>
+              </w:rPr>
+              <w:t>similar to</w:t>
+            </w:r>
+            <w:proofErr w:type="gramEnd"/>
+            <w:r>
+              <w:rPr>
+                <w:rFonts w:asciiTheme="majorHAnsi" w:hAnsiTheme="majorHAnsi"/>
+                <w:sz w:val="24"/>
+                <w:szCs w:val="28"/>
+              </w:rPr>
+              <w:t xml:space="preserve"> how the finite state machine could be improved. The structure of the </w:t>
+            </w:r>
+            <w:proofErr w:type="spellStart"/>
+            <w:r>
+              <w:rPr>
+                <w:rFonts w:asciiTheme="majorHAnsi" w:hAnsiTheme="majorHAnsi"/>
+                <w:sz w:val="24"/>
+                <w:szCs w:val="28"/>
+              </w:rPr>
+              <w:t>behaviour</w:t>
+            </w:r>
+            <w:proofErr w:type="spellEnd"/>
+            <w:r>
+              <w:rPr>
+                <w:rFonts w:asciiTheme="majorHAnsi" w:hAnsiTheme="majorHAnsi"/>
+                <w:sz w:val="24"/>
+                <w:szCs w:val="28"/>
+              </w:rPr>
+              <w:t xml:space="preserve"> tree could also have used some improvement to be a little more flexible in execution.</w:t>
             </w:r>
           </w:p>
         </w:tc>
@@ -3203,7 +3917,7 @@
           <w:tcPr>
             <w:tcW w:w="9746" w:type="dxa"/>
             <w:tcBorders>
-              <w:top w:val="single" w:sz="4" w:space="0" w:color="auto"/>
+              <w:top w:val="nil"/>
               <w:left w:val="nil"/>
               <w:bottom w:val="single" w:sz="4" w:space="0" w:color="auto"/>
               <w:right w:val="nil"/>
@@ -3211,174 +3925,6 @@
           </w:tcPr>
           <w:p>
             <w:pPr>
-              <w:pStyle w:val="ListParagraph"/>
-              <w:numPr>
-                <w:ilvl w:val="0"/>
-                <w:numId w:val="21"/>
-              </w:numPr>
-              <w:jc w:val="both"/>
-              <w:rPr>
-                <w:rFonts w:asciiTheme="majorHAnsi" w:hAnsiTheme="majorHAnsi"/>
-                <w:bCs/>
-                <w:sz w:val="24"/>
-                <w:szCs w:val="24"/>
-              </w:rPr>
-            </w:pPr>
-            <w:r>
-              <w:rPr>
-                <w:rFonts w:asciiTheme="majorHAnsi" w:hAnsiTheme="majorHAnsi"/>
-                <w:bCs/>
-                <w:sz w:val="24"/>
-                <w:szCs w:val="24"/>
-              </w:rPr>
-              <w:t xml:space="preserve">Overall, </w:t>
-            </w:r>
-            <w:proofErr w:type="spellStart"/>
-            <w:r>
-              <w:rPr>
-                <w:rFonts w:asciiTheme="majorHAnsi" w:hAnsiTheme="majorHAnsi"/>
-                <w:bCs/>
-                <w:sz w:val="24"/>
-                <w:szCs w:val="24"/>
-              </w:rPr>
-              <w:t>behaviour</w:t>
-            </w:r>
-            <w:proofErr w:type="spellEnd"/>
-            <w:r>
-              <w:rPr>
-                <w:rFonts w:asciiTheme="majorHAnsi" w:hAnsiTheme="majorHAnsi"/>
-                <w:bCs/>
-                <w:sz w:val="24"/>
-                <w:szCs w:val="24"/>
-              </w:rPr>
-              <w:t xml:space="preserve"> trees are more resource efficient</w:t>
-            </w:r>
-          </w:p>
-          <w:p>
-            <w:pPr>
-              <w:pStyle w:val="ListParagraph"/>
-              <w:numPr>
-                <w:ilvl w:val="0"/>
-                <w:numId w:val="21"/>
-              </w:numPr>
-              <w:jc w:val="both"/>
-              <w:rPr>
-                <w:rFonts w:asciiTheme="majorHAnsi" w:hAnsiTheme="majorHAnsi"/>
-                <w:bCs/>
-                <w:sz w:val="24"/>
-                <w:szCs w:val="24"/>
-              </w:rPr>
-            </w:pPr>
-            <w:r>
-              <w:rPr>
-                <w:rFonts w:asciiTheme="majorHAnsi" w:hAnsiTheme="majorHAnsi"/>
-                <w:bCs/>
-                <w:sz w:val="24"/>
-                <w:szCs w:val="24"/>
-              </w:rPr>
-              <w:t>Finite State Machines can be valid substitute for more basic AI as they are simpler to implement and faster to create</w:t>
-            </w:r>
-          </w:p>
-          <w:p>
-            <w:pPr>
-              <w:pStyle w:val="ListParagraph"/>
-              <w:numPr>
-                <w:ilvl w:val="0"/>
-                <w:numId w:val="21"/>
-              </w:numPr>
-              <w:jc w:val="both"/>
-              <w:rPr>
-                <w:rFonts w:asciiTheme="majorHAnsi" w:hAnsiTheme="majorHAnsi"/>
-                <w:bCs/>
-                <w:sz w:val="24"/>
-                <w:szCs w:val="24"/>
-              </w:rPr>
-            </w:pPr>
-            <w:r>
-              <w:rPr>
-                <w:rFonts w:asciiTheme="majorHAnsi" w:hAnsiTheme="majorHAnsi"/>
-                <w:bCs/>
-                <w:sz w:val="24"/>
-                <w:szCs w:val="24"/>
-              </w:rPr>
-              <w:t>The gap in efficiency between both systems would widen as an AI became more complex as Finite State Machines are more computationally expensive</w:t>
-            </w:r>
-          </w:p>
-          <w:p>
-            <w:pPr>
-              <w:pStyle w:val="ListParagraph"/>
-              <w:numPr>
-                <w:ilvl w:val="0"/>
-                <w:numId w:val="21"/>
-              </w:numPr>
-              <w:jc w:val="both"/>
-              <w:rPr>
-                <w:rFonts w:asciiTheme="majorHAnsi" w:hAnsiTheme="majorHAnsi"/>
-                <w:bCs/>
-                <w:sz w:val="24"/>
-                <w:szCs w:val="24"/>
-              </w:rPr>
-            </w:pPr>
-            <w:r>
-              <w:rPr>
-                <w:rFonts w:asciiTheme="majorHAnsi" w:hAnsiTheme="majorHAnsi"/>
-                <w:bCs/>
-                <w:sz w:val="24"/>
-                <w:szCs w:val="24"/>
-              </w:rPr>
-              <w:t>FSM could be hierarchical</w:t>
-            </w:r>
-          </w:p>
-          <w:p>
-            <w:pPr>
-              <w:pStyle w:val="ListParagraph"/>
-              <w:numPr>
-                <w:ilvl w:val="0"/>
-                <w:numId w:val="21"/>
-              </w:numPr>
-              <w:jc w:val="both"/>
-              <w:rPr>
-                <w:rFonts w:asciiTheme="majorHAnsi" w:hAnsiTheme="majorHAnsi"/>
-                <w:bCs/>
-                <w:sz w:val="24"/>
-                <w:szCs w:val="24"/>
-              </w:rPr>
-            </w:pPr>
-            <w:proofErr w:type="spellStart"/>
-            <w:r>
-              <w:rPr>
-                <w:rFonts w:asciiTheme="majorHAnsi" w:hAnsiTheme="majorHAnsi"/>
-                <w:bCs/>
-                <w:sz w:val="24"/>
-                <w:szCs w:val="24"/>
-              </w:rPr>
-              <w:t>Behaviour</w:t>
-            </w:r>
-            <w:proofErr w:type="spellEnd"/>
-            <w:r>
-              <w:rPr>
-                <w:rFonts w:asciiTheme="majorHAnsi" w:hAnsiTheme="majorHAnsi"/>
-                <w:bCs/>
-                <w:sz w:val="24"/>
-                <w:szCs w:val="24"/>
-              </w:rPr>
-              <w:t xml:space="preserve"> Tree could be more complex, having more realistic search </w:t>
-            </w:r>
-            <w:proofErr w:type="spellStart"/>
-            <w:r>
-              <w:rPr>
-                <w:rFonts w:asciiTheme="majorHAnsi" w:hAnsiTheme="majorHAnsi"/>
-                <w:bCs/>
-                <w:sz w:val="24"/>
-                <w:szCs w:val="24"/>
-              </w:rPr>
-              <w:t>behaviour</w:t>
-            </w:r>
-            <w:proofErr w:type="spellEnd"/>
-          </w:p>
-          <w:p>
-            <w:pPr>
-              <w:pStyle w:val="ListParagraph"/>
               <w:jc w:val="both"/>
               <w:rPr>
                 <w:rFonts w:asciiTheme="majorHAnsi" w:hAnsiTheme="majorHAnsi"/>
@@ -3475,8 +4021,44 @@
                 <w:sz w:val="28"/>
                 <w:szCs w:val="32"/>
               </w:rPr>
-              <w:t>%)</w:t>
-            </w:r>
+              <w:t>%</w:t>
+            </w:r>
+            <w:r>
+              <w:rPr>
+                <w:rFonts w:asciiTheme="majorHAnsi" w:hAnsiTheme="majorHAnsi"/>
+                <w:b/>
+                <w:bCs/>
+                <w:color w:val="17365D" w:themeColor="text2" w:themeShade="BF"/>
+                <w:sz w:val="28"/>
+                <w:szCs w:val="32"/>
+              </w:rPr>
+              <w:t>)</w:t>
+            </w:r>
+          </w:p>
+        </w:tc>
+      </w:tr>
+      <w:tr>
+        <w:tc>
+          <w:tcPr>
+            <w:tcW w:w="9746" w:type="dxa"/>
+            <w:tcBorders>
+              <w:left w:val="nil"/>
+              <w:bottom w:val="nil"/>
+              <w:right w:val="nil"/>
+            </w:tcBorders>
+          </w:tcPr>
+          <w:p>
+            <w:pPr>
+              <w:bidi w:val="0"/>
+              <w:rPr>
+                <w:rFonts w:asciiTheme="majorHAnsi" w:hAnsiTheme="majorHAnsi"/>
+                <w:b/>
+                <w:bCs/>
+                <w:color w:val="17365D" w:themeColor="text2" w:themeShade="BF"/>
+                <w:sz w:val="28"/>
+                <w:szCs w:val="32"/>
+              </w:rPr>
+            </w:pPr>
           </w:p>
         </w:tc>
       </w:tr>
@@ -3488,6 +4070,7 @@
           <w:tcPr>
             <w:tcW w:w="9746" w:type="dxa"/>
             <w:tcBorders>
+              <w:top w:val="nil"/>
               <w:left w:val="nil"/>
               <w:right w:val="nil"/>
             </w:tcBorders>
@@ -3495,43 +4078,84 @@
           <w:p>
             <w:pPr>
               <w:bidi w:val="0"/>
-              <w:jc w:val="both"/>
-              <w:rPr>
-                <w:rFonts w:asciiTheme="majorHAnsi" w:hAnsiTheme="majorHAnsi"/>
-                <w:bCs/>
-                <w:sz w:val="24"/>
-                <w:szCs w:val="24"/>
+              <w:rPr>
+                <w:rFonts w:ascii="Open Sans" w:hAnsi="Open Sans" w:cs="Open Sans"/>
+                <w:color w:val="000000"/>
+                <w:sz w:val="20"/>
+                <w:szCs w:val="20"/>
+                <w:shd w:val="clear" w:color="auto" w:fill="FFFFFF"/>
               </w:rPr>
             </w:pPr>
-            <w:hyperlink r:id="rId14" w:history="1">
-              <w:r>
-                <w:rPr>
-                  <w:rStyle w:val="Hyperlink"/>
-                  <w:rFonts w:asciiTheme="majorHAnsi" w:hAnsiTheme="majorHAnsi"/>
-                  <w:bCs/>
-                  <w:sz w:val="24"/>
-                  <w:szCs w:val="24"/>
-                </w:rPr>
-                <w:t>https://gamedevelopment.tutsplus.com/tutorials/finite-state-machines-theory-and-implementation--gamedev-11867</w:t>
-              </w:r>
-            </w:hyperlink>
+            <w:r>
+              <w:rPr>
+                <w:rFonts w:ascii="Open Sans" w:hAnsi="Open Sans" w:cs="Open Sans"/>
+                <w:color w:val="000000"/>
+                <w:sz w:val="20"/>
+                <w:szCs w:val="20"/>
+                <w:shd w:val="clear" w:color="auto" w:fill="FFFFFF"/>
+              </w:rPr>
+              <w:t>Bevilacqua, F., n.d. </w:t>
+            </w:r>
+            <w:r>
+              <w:rPr>
+                <w:rFonts w:ascii="Open Sans" w:hAnsi="Open Sans" w:cs="Open Sans"/>
+                <w:i/>
+                <w:iCs/>
+                <w:color w:val="000000"/>
+                <w:sz w:val="20"/>
+                <w:szCs w:val="20"/>
+                <w:shd w:val="clear" w:color="auto" w:fill="FFFFFF"/>
+              </w:rPr>
+              <w:t>Finite-State Machines: Theory and Implementation</w:t>
+            </w:r>
+            <w:r>
+              <w:rPr>
+                <w:rFonts w:ascii="Open Sans" w:hAnsi="Open Sans" w:cs="Open Sans"/>
+                <w:color w:val="000000"/>
+                <w:sz w:val="20"/>
+                <w:szCs w:val="20"/>
+                <w:shd w:val="clear" w:color="auto" w:fill="FFFFFF"/>
+              </w:rPr>
+              <w:t xml:space="preserve">. [online] Game Development </w:t>
+            </w:r>
+            <w:proofErr w:type="spellStart"/>
+            <w:r>
+              <w:rPr>
+                <w:rFonts w:ascii="Open Sans" w:hAnsi="Open Sans" w:cs="Open Sans"/>
+                <w:color w:val="000000"/>
+                <w:sz w:val="20"/>
+                <w:szCs w:val="20"/>
+                <w:shd w:val="clear" w:color="auto" w:fill="FFFFFF"/>
+              </w:rPr>
+              <w:t>Envato</w:t>
+            </w:r>
+            <w:proofErr w:type="spellEnd"/>
+            <w:r>
+              <w:rPr>
+                <w:rFonts w:ascii="Open Sans" w:hAnsi="Open Sans" w:cs="Open Sans"/>
+                <w:color w:val="000000"/>
+                <w:sz w:val="20"/>
+                <w:szCs w:val="20"/>
+                <w:shd w:val="clear" w:color="auto" w:fill="FFFFFF"/>
+              </w:rPr>
+              <w:t xml:space="preserve"> Tuts+. Available at: &lt;https://gamedevelopment.tutsplus.com/tutorials/finite-state-machines-theory-and-implementation--gamedev-11867&gt; [Accessed 22 March 2022].</w:t>
+            </w:r>
           </w:p>
           <w:p>
             <w:pPr>
               <w:bidi w:val="0"/>
-              <w:jc w:val="both"/>
-              <w:rPr>
-                <w:rFonts w:asciiTheme="majorHAnsi" w:hAnsiTheme="majorHAnsi"/>
-                <w:bCs/>
-                <w:sz w:val="24"/>
-                <w:szCs w:val="24"/>
+              <w:rPr>
+                <w:rFonts w:ascii="Open Sans" w:hAnsi="Open Sans" w:cs="Open Sans"/>
+                <w:color w:val="000000"/>
+                <w:sz w:val="20"/>
+                <w:szCs w:val="20"/>
+                <w:shd w:val="clear" w:color="auto" w:fill="FFFFFF"/>
               </w:rPr>
             </w:pPr>
           </w:p>
           <w:p>
             <w:pPr>
               <w:bidi w:val="0"/>
-              <w:jc w:val="both"/>
               <w:rPr>
                 <w:rFonts w:asciiTheme="majorHAnsi" w:hAnsiTheme="majorHAnsi"/>
                 <w:bCs/>
@@ -3539,23 +4163,42 @@
                 <w:szCs w:val="24"/>
               </w:rPr>
             </w:pPr>
-            <w:hyperlink r:id="rId15" w:history="1">
-              <w:r>
-                <w:rPr>
-                  <w:rStyle w:val="Hyperlink"/>
-                  <w:rFonts w:asciiTheme="majorHAnsi" w:hAnsiTheme="majorHAnsi"/>
-                  <w:bCs/>
-                  <w:sz w:val="24"/>
-                  <w:szCs w:val="24"/>
-                </w:rPr>
-                <w:t>https://towardsdatascience.com/hierarchical-finite-state-machine-for-ai-acting-engine-9b24efc66f2</w:t>
-              </w:r>
-            </w:hyperlink>
+            <w:r>
+              <w:rPr>
+                <w:rFonts w:ascii="Open Sans" w:hAnsi="Open Sans" w:cs="Open Sans"/>
+                <w:color w:val="000000"/>
+                <w:sz w:val="20"/>
+                <w:szCs w:val="20"/>
+                <w:shd w:val="clear" w:color="auto" w:fill="FFFFFF"/>
+              </w:rPr>
+              <w:t>Medium. n.d. </w:t>
+            </w:r>
+            <w:r>
+              <w:rPr>
+                <w:rFonts w:ascii="Open Sans" w:hAnsi="Open Sans" w:cs="Open Sans"/>
+                <w:i/>
+                <w:iCs/>
+                <w:color w:val="000000"/>
+                <w:sz w:val="20"/>
+                <w:szCs w:val="20"/>
+                <w:shd w:val="clear" w:color="auto" w:fill="FFFFFF"/>
+              </w:rPr>
+              <w:t>Hierarchical Finite State Machine for AI Acting Engine</w:t>
+            </w:r>
+            <w:r>
+              <w:rPr>
+                <w:rFonts w:ascii="Open Sans" w:hAnsi="Open Sans" w:cs="Open Sans"/>
+                <w:color w:val="000000"/>
+                <w:sz w:val="20"/>
+                <w:szCs w:val="20"/>
+                <w:shd w:val="clear" w:color="auto" w:fill="FFFFFF"/>
+              </w:rPr>
+              <w:t>. [online] Available at: &lt;https://towardsdatascience.com/hierarchical-finite-state-machine-for-ai-acting-engine-9b24efc66f2&gt; [Accessed 22 March 2022].</w:t>
+            </w:r>
           </w:p>
           <w:p>
             <w:pPr>
               <w:bidi w:val="0"/>
-              <w:jc w:val="both"/>
               <w:rPr>
                 <w:rFonts w:asciiTheme="majorHAnsi" w:hAnsiTheme="majorHAnsi"/>
                 <w:bCs/>
@@ -3567,31 +4210,50 @@
           <w:p>
             <w:pPr>
               <w:bidi w:val="0"/>
-              <w:jc w:val="both"/>
-              <w:rPr>
-                <w:rFonts w:asciiTheme="majorHAnsi" w:hAnsiTheme="majorHAnsi"/>
-                <w:bCs/>
-                <w:sz w:val="24"/>
-                <w:szCs w:val="24"/>
+              <w:rPr>
+                <w:rFonts w:ascii="Open Sans" w:hAnsi="Open Sans" w:cs="Open Sans"/>
+                <w:color w:val="000000"/>
+                <w:sz w:val="20"/>
+                <w:szCs w:val="20"/>
+                <w:shd w:val="clear" w:color="auto" w:fill="FFFFFF"/>
               </w:rPr>
             </w:pPr>
-            <w:hyperlink r:id="rId16" w:history="1">
-              <w:r>
-                <w:rPr>
-                  <w:rStyle w:val="Hyperlink"/>
-                  <w:rFonts w:asciiTheme="majorHAnsi" w:hAnsiTheme="majorHAnsi"/>
-                  <w:bCs/>
-                  <w:sz w:val="24"/>
-                  <w:szCs w:val="24"/>
-                </w:rPr>
-                <w:t>https://medium.com/dotcrossdot/hierarchical-finite-state-machine-c9e3f4ce0d9e</w:t>
-              </w:r>
-            </w:hyperlink>
+            <w:r>
+              <w:rPr>
+                <w:rFonts w:ascii="Open Sans" w:hAnsi="Open Sans" w:cs="Open Sans"/>
+                <w:color w:val="000000"/>
+                <w:sz w:val="20"/>
+                <w:szCs w:val="20"/>
+                <w:shd w:val="clear" w:color="auto" w:fill="FFFFFF"/>
+              </w:rPr>
+              <w:t>Medium. n.d. </w:t>
+            </w:r>
+            <w:r>
+              <w:rPr>
+                <w:rFonts w:ascii="Open Sans" w:hAnsi="Open Sans" w:cs="Open Sans"/>
+                <w:i/>
+                <w:iCs/>
+                <w:color w:val="000000"/>
+                <w:sz w:val="20"/>
+                <w:szCs w:val="20"/>
+                <w:shd w:val="clear" w:color="auto" w:fill="FFFFFF"/>
+              </w:rPr>
+              <w:t>Hierarchical Finite State Machine</w:t>
+            </w:r>
+            <w:r>
+              <w:rPr>
+                <w:rFonts w:ascii="Open Sans" w:hAnsi="Open Sans" w:cs="Open Sans"/>
+                <w:color w:val="000000"/>
+                <w:sz w:val="20"/>
+                <w:szCs w:val="20"/>
+                <w:shd w:val="clear" w:color="auto" w:fill="FFFFFF"/>
+              </w:rPr>
+              <w:t>. [online] Available at: &lt;https://medium.com/dotcrossdot/hierarchical-finite-state-machine-c9e3f4ce0d9e&gt; [Accessed 22 March 2022].</w:t>
+            </w:r>
           </w:p>
           <w:p>
             <w:pPr>
               <w:bidi w:val="0"/>
-              <w:jc w:val="both"/>
               <w:rPr>
                 <w:rFonts w:asciiTheme="majorHAnsi" w:hAnsiTheme="majorHAnsi"/>
                 <w:bCs/>
@@ -3603,31 +4265,50 @@
           <w:p>
             <w:pPr>
               <w:bidi w:val="0"/>
-              <w:jc w:val="both"/>
-              <w:rPr>
-                <w:rFonts w:asciiTheme="majorHAnsi" w:hAnsiTheme="majorHAnsi"/>
-                <w:bCs/>
-                <w:sz w:val="24"/>
-                <w:szCs w:val="24"/>
+              <w:rPr>
+                <w:rFonts w:ascii="Open Sans" w:hAnsi="Open Sans" w:cs="Open Sans"/>
+                <w:color w:val="000000"/>
+                <w:sz w:val="20"/>
+                <w:szCs w:val="20"/>
+                <w:shd w:val="clear" w:color="auto" w:fill="FFFFFF"/>
               </w:rPr>
             </w:pPr>
-            <w:hyperlink r:id="rId17" w:history="1">
-              <w:r>
-                <w:rPr>
-                  <w:rStyle w:val="Hyperlink"/>
-                  <w:rFonts w:asciiTheme="majorHAnsi" w:hAnsiTheme="majorHAnsi"/>
-                  <w:bCs/>
-                  <w:sz w:val="24"/>
-                  <w:szCs w:val="24"/>
-                </w:rPr>
-                <w:t>https://arongranberg.com/astar/</w:t>
-              </w:r>
-            </w:hyperlink>
+            <w:r>
+              <w:rPr>
+                <w:rFonts w:ascii="Open Sans" w:hAnsi="Open Sans" w:cs="Open Sans"/>
+                <w:color w:val="000000"/>
+                <w:sz w:val="20"/>
+                <w:szCs w:val="20"/>
+                <w:shd w:val="clear" w:color="auto" w:fill="FFFFFF"/>
+              </w:rPr>
+              <w:t>Arongranberg.com. n.d. </w:t>
+            </w:r>
+            <w:r>
+              <w:rPr>
+                <w:rFonts w:ascii="Open Sans" w:hAnsi="Open Sans" w:cs="Open Sans"/>
+                <w:i/>
+                <w:iCs/>
+                <w:color w:val="000000"/>
+                <w:sz w:val="20"/>
+                <w:szCs w:val="20"/>
+                <w:shd w:val="clear" w:color="auto" w:fill="FFFFFF"/>
+              </w:rPr>
+              <w:t>A* Pathfinding Project</w:t>
+            </w:r>
+            <w:r>
+              <w:rPr>
+                <w:rFonts w:ascii="Open Sans" w:hAnsi="Open Sans" w:cs="Open Sans"/>
+                <w:color w:val="000000"/>
+                <w:sz w:val="20"/>
+                <w:szCs w:val="20"/>
+                <w:shd w:val="clear" w:color="auto" w:fill="FFFFFF"/>
+              </w:rPr>
+              <w:t>. [online] Available at: &lt;https://arongranberg.com/astar/&gt; [Accessed 6 March 2022].</w:t>
+            </w:r>
           </w:p>
           <w:p>
             <w:pPr>
               <w:bidi w:val="0"/>
-              <w:jc w:val="both"/>
               <w:rPr>
                 <w:rFonts w:asciiTheme="majorHAnsi" w:hAnsiTheme="majorHAnsi"/>
                 <w:bCs/>
@@ -3639,7 +4320,6 @@
           <w:p>
             <w:pPr>
               <w:bidi w:val="0"/>
-              <w:jc w:val="both"/>
               <w:rPr>
                 <w:rFonts w:asciiTheme="majorHAnsi" w:hAnsiTheme="majorHAnsi"/>
                 <w:bCs/>
@@ -3647,25 +4327,45 @@
                 <w:szCs w:val="24"/>
               </w:rPr>
             </w:pPr>
-            <w:hyperlink r:id="rId18" w:history="1">
-              <w:r>
-                <w:rPr>
-                  <w:rStyle w:val="Hyperlink"/>
-                  <w:rFonts w:asciiTheme="majorHAnsi" w:hAnsiTheme="majorHAnsi"/>
-                  <w:bCs/>
-                  <w:sz w:val="24"/>
-                  <w:szCs w:val="24"/>
-                </w:rPr>
-                <w:t>https://towardsdatascience.com/designing-ai-agents-behaviors-with-behavior-trees-b28aa1c3cf8a</w:t>
-              </w:r>
-            </w:hyperlink>
+            <w:r>
+              <w:rPr>
+                <w:rFonts w:ascii="Open Sans" w:hAnsi="Open Sans" w:cs="Open Sans"/>
+                <w:color w:val="000000"/>
+                <w:sz w:val="20"/>
+                <w:szCs w:val="20"/>
+                <w:shd w:val="clear" w:color="auto" w:fill="FFFFFF"/>
+              </w:rPr>
+              <w:lastRenderedPageBreak/>
+              <w:t>Medium. n.d. </w:t>
+            </w:r>
+            <w:r>
+              <w:rPr>
+                <w:rFonts w:ascii="Open Sans" w:hAnsi="Open Sans" w:cs="Open Sans"/>
+                <w:i/>
+                <w:iCs/>
+                <w:color w:val="000000"/>
+                <w:sz w:val="20"/>
+                <w:szCs w:val="20"/>
+                <w:shd w:val="clear" w:color="auto" w:fill="FFFFFF"/>
+              </w:rPr>
+              <w:t>Designing AI Agents’ Behaviors with Behavior Trees</w:t>
+            </w:r>
+            <w:r>
+              <w:rPr>
+                <w:rFonts w:ascii="Open Sans" w:hAnsi="Open Sans" w:cs="Open Sans"/>
+                <w:color w:val="000000"/>
+                <w:sz w:val="20"/>
+                <w:szCs w:val="20"/>
+                <w:shd w:val="clear" w:color="auto" w:fill="FFFFFF"/>
+              </w:rPr>
+              <w:t>. [online] Available at: &lt;https://towardsdatascience.com/designing-ai-agents-behaviors-with-behavior-trees-b28aa1c3cf8a&gt; [Accessed 24 March 2022].</w:t>
+            </w:r>
           </w:p>
           <w:p>
             <w:pPr>
               <w:bidi w:val="0"/>
-              <w:jc w:val="both"/>
-              <w:rPr>
-                <w:rFonts w:asciiTheme="majorHAnsi" w:hAnsiTheme="majorHAnsi"/>
+              <w:rPr>
+                <w:rStyle w:val="Hyperlink"/>
                 <w:bCs/>
                 <w:sz w:val="24"/>
                 <w:szCs w:val="24"/>
@@ -3675,32 +4375,74 @@
           <w:p>
             <w:pPr>
               <w:bidi w:val="0"/>
-              <w:jc w:val="both"/>
-              <w:rPr>
-                <w:rStyle w:val="Hyperlink"/>
-                <w:rFonts w:asciiTheme="majorHAnsi" w:hAnsiTheme="majorHAnsi"/>
-                <w:bCs/>
-                <w:sz w:val="24"/>
-                <w:szCs w:val="24"/>
+              <w:rPr>
+                <w:rFonts w:ascii="Open Sans" w:hAnsi="Open Sans" w:cs="Open Sans"/>
+                <w:color w:val="000000"/>
+                <w:sz w:val="20"/>
+                <w:szCs w:val="20"/>
+                <w:shd w:val="clear" w:color="auto" w:fill="FFFFFF"/>
               </w:rPr>
             </w:pPr>
-            <w:hyperlink r:id="rId19" w:history="1">
-              <w:r>
-                <w:rPr>
-                  <w:rStyle w:val="Hyperlink"/>
-                  <w:rFonts w:asciiTheme="majorHAnsi" w:hAnsiTheme="majorHAnsi"/>
-                  <w:bCs/>
-                  <w:sz w:val="24"/>
-                  <w:szCs w:val="24"/>
-                </w:rPr>
-                <w:t>https://www.techopedia.com/how-is-a-finite-state-machine-used-in-artificial-intelligence/7/33998</w:t>
-              </w:r>
-            </w:hyperlink>
+            <w:r>
+              <w:rPr>
+                <w:rFonts w:ascii="Open Sans" w:hAnsi="Open Sans" w:cs="Open Sans"/>
+                <w:color w:val="000000"/>
+                <w:sz w:val="20"/>
+                <w:szCs w:val="20"/>
+                <w:shd w:val="clear" w:color="auto" w:fill="FFFFFF"/>
+              </w:rPr>
+              <w:t>Techopedia.com. n.d. </w:t>
+            </w:r>
+            <w:r>
+              <w:rPr>
+                <w:rFonts w:ascii="Open Sans" w:hAnsi="Open Sans" w:cs="Open Sans"/>
+                <w:i/>
+                <w:iCs/>
+                <w:color w:val="000000"/>
+                <w:sz w:val="20"/>
+                <w:szCs w:val="20"/>
+                <w:shd w:val="clear" w:color="auto" w:fill="FFFFFF"/>
+              </w:rPr>
+              <w:t xml:space="preserve">How is a finite state machine used in artificial </w:t>
+            </w:r>
+            <w:proofErr w:type="gramStart"/>
+            <w:r>
+              <w:rPr>
+                <w:rFonts w:ascii="Open Sans" w:hAnsi="Open Sans" w:cs="Open Sans"/>
+                <w:i/>
+                <w:iCs/>
+                <w:color w:val="000000"/>
+                <w:sz w:val="20"/>
+                <w:szCs w:val="20"/>
+                <w:shd w:val="clear" w:color="auto" w:fill="FFFFFF"/>
+              </w:rPr>
+              <w:t>intelligence?</w:t>
+            </w:r>
+            <w:r>
+              <w:rPr>
+                <w:rFonts w:ascii="Open Sans" w:hAnsi="Open Sans" w:cs="Open Sans"/>
+                <w:color w:val="000000"/>
+                <w:sz w:val="20"/>
+                <w:szCs w:val="20"/>
+                <w:shd w:val="clear" w:color="auto" w:fill="FFFFFF"/>
+              </w:rPr>
+              <w:t>.</w:t>
+            </w:r>
+            <w:proofErr w:type="gramEnd"/>
+            <w:r>
+              <w:rPr>
+                <w:rFonts w:ascii="Open Sans" w:hAnsi="Open Sans" w:cs="Open Sans"/>
+                <w:color w:val="000000"/>
+                <w:sz w:val="20"/>
+                <w:szCs w:val="20"/>
+                <w:shd w:val="clear" w:color="auto" w:fill="FFFFFF"/>
+              </w:rPr>
+              <w:t xml:space="preserve"> [online] Available at: &lt;https://www.techopedia.com/how-is-a-finite-state-machine-used-in-artificial-intelligence/7/33998&gt; [Accessed 24 March 2022].</w:t>
+            </w:r>
           </w:p>
           <w:p>
             <w:pPr>
               <w:bidi w:val="0"/>
-              <w:jc w:val="both"/>
               <w:rPr>
                 <w:rStyle w:val="Hyperlink"/>
                 <w:bCs/>
@@ -3712,31 +4454,48 @@
           <w:p>
             <w:pPr>
               <w:bidi w:val="0"/>
-              <w:jc w:val="both"/>
-              <w:rPr>
-                <w:rFonts w:asciiTheme="majorHAnsi" w:hAnsiTheme="majorHAnsi"/>
-                <w:bCs/>
+              <w:rPr>
+                <w:rStyle w:val="Hyperlink"/>
                 <w:sz w:val="24"/>
                 <w:szCs w:val="24"/>
               </w:rPr>
             </w:pPr>
-            <w:hyperlink r:id="rId20" w:history="1">
-              <w:r>
-                <w:rPr>
-                  <w:rStyle w:val="Hyperlink"/>
-                  <w:rFonts w:asciiTheme="majorHAnsi" w:hAnsiTheme="majorHAnsi"/>
-                  <w:bCs/>
-                  <w:sz w:val="24"/>
-                  <w:szCs w:val="24"/>
-                </w:rPr>
-                <w:t>https://studyofai.com/game-ai-theory/halo-ai/</w:t>
-              </w:r>
-            </w:hyperlink>
+            <w:r>
+              <w:rPr>
+                <w:rFonts w:ascii="Open Sans" w:hAnsi="Open Sans" w:cs="Open Sans"/>
+                <w:color w:val="000000"/>
+                <w:sz w:val="20"/>
+                <w:szCs w:val="20"/>
+                <w:shd w:val="clear" w:color="auto" w:fill="FFFFFF"/>
+              </w:rPr>
+              <w:t>Study of AI. n.d. </w:t>
+            </w:r>
+            <w:r>
+              <w:rPr>
+                <w:rFonts w:ascii="Open Sans" w:hAnsi="Open Sans" w:cs="Open Sans"/>
+                <w:i/>
+                <w:iCs/>
+                <w:color w:val="000000"/>
+                <w:sz w:val="20"/>
+                <w:szCs w:val="20"/>
+                <w:shd w:val="clear" w:color="auto" w:fill="FFFFFF"/>
+              </w:rPr>
+              <w:t>Halo AI - Examining the Behavioral Dynamics of the Covenant Enemies</w:t>
+            </w:r>
+            <w:r>
+              <w:rPr>
+                <w:rFonts w:ascii="Open Sans" w:hAnsi="Open Sans" w:cs="Open Sans"/>
+                <w:color w:val="000000"/>
+                <w:sz w:val="20"/>
+                <w:szCs w:val="20"/>
+                <w:shd w:val="clear" w:color="auto" w:fill="FFFFFF"/>
+              </w:rPr>
+              <w:t>. [online] Available at: &lt;https://studyofai.com/game-ai-theory/halo-ai/&gt; [Accessed 24 March 2022].</w:t>
+            </w:r>
           </w:p>
           <w:p>
             <w:pPr>
               <w:bidi w:val="0"/>
-              <w:jc w:val="both"/>
               <w:rPr>
                 <w:rFonts w:asciiTheme="majorHAnsi" w:hAnsiTheme="majorHAnsi"/>
                 <w:bCs/>
@@ -3748,7 +4507,6 @@
           <w:p>
             <w:pPr>
               <w:bidi w:val="0"/>
-              <w:jc w:val="both"/>
               <w:rPr>
                 <w:rFonts w:asciiTheme="majorHAnsi" w:hAnsiTheme="majorHAnsi"/>
                 <w:bCs/>
@@ -3756,30 +4514,38 @@
                 <w:szCs w:val="24"/>
               </w:rPr>
             </w:pPr>
-            <w:hyperlink r:id="rId21" w:history="1">
-              <w:r>
-                <w:rPr>
-                  <w:rStyle w:val="Hyperlink"/>
-                  <w:rFonts w:asciiTheme="majorHAnsi" w:hAnsiTheme="majorHAnsi"/>
-                  <w:bCs/>
-                  <w:sz w:val="24"/>
-                  <w:szCs w:val="24"/>
-                </w:rPr>
-                <w:t>https://www.gamedeveloper.com/programming/behavior-trees-for-ai-how-they-work</w:t>
-              </w:r>
-            </w:hyperlink>
-          </w:p>
-          <w:p>
-            <w:pPr>
-              <w:bidi w:val="0"/>
-              <w:jc w:val="both"/>
-              <w:rPr>
-                <w:rFonts w:asciiTheme="majorHAnsi" w:hAnsiTheme="majorHAnsi"/>
-                <w:bCs/>
-                <w:sz w:val="24"/>
-                <w:szCs w:val="24"/>
-              </w:rPr>
-            </w:pPr>
+            <w:r>
+              <w:rPr>
+                <w:rFonts w:ascii="Open Sans" w:hAnsi="Open Sans" w:cs="Open Sans"/>
+                <w:color w:val="000000"/>
+                <w:sz w:val="20"/>
+                <w:szCs w:val="20"/>
+                <w:shd w:val="clear" w:color="auto" w:fill="FFFFFF"/>
+              </w:rPr>
+              <w:t>Game Developer. n.d. </w:t>
+            </w:r>
+            <w:r>
+              <w:rPr>
+                <w:rFonts w:ascii="Open Sans" w:hAnsi="Open Sans" w:cs="Open Sans"/>
+                <w:i/>
+                <w:iCs/>
+                <w:color w:val="000000"/>
+                <w:sz w:val="20"/>
+                <w:szCs w:val="20"/>
+                <w:shd w:val="clear" w:color="auto" w:fill="FFFFFF"/>
+              </w:rPr>
+              <w:t>Behavior trees for AI: How they work</w:t>
+            </w:r>
+            <w:r>
+              <w:rPr>
+                <w:rFonts w:ascii="Open Sans" w:hAnsi="Open Sans" w:cs="Open Sans"/>
+                <w:color w:val="000000"/>
+                <w:sz w:val="20"/>
+                <w:szCs w:val="20"/>
+                <w:shd w:val="clear" w:color="auto" w:fill="FFFFFF"/>
+              </w:rPr>
+              <w:t>. [online] Available at: &lt;https://www.gamedeveloper.com/programming/behavior-trees-for-ai-how-they-work&gt; [Accessed 25 March 2022].</w:t>
+            </w:r>
           </w:p>
           <w:p>
             <w:pPr>
@@ -3810,6 +4576,7 @@
           <w:rFonts w:asciiTheme="majorHAnsi" w:hAnsiTheme="majorHAnsi"/>
           <w:szCs w:val="24"/>
         </w:rPr>
+        <w:lastRenderedPageBreak/>
         <w:t>Structure</w:t>
       </w:r>
       <w:r>
@@ -3982,7 +4749,7 @@
       </w:pPr>
     </w:p>
     <w:sectPr>
-      <w:footerReference w:type="default" r:id="rId22"/>
+      <w:footerReference w:type="default" r:id="rId14"/>
       <w:pgSz w:w="11906" w:h="16838" w:code="9"/>
       <w:pgMar w:top="1440" w:right="1080" w:bottom="1440" w:left="1080" w:header="708" w:footer="708" w:gutter="0"/>
       <w:cols w:space="708"/>
@@ -7338,6 +8105,31 @@
   </mc:AlternateContent>
   <c:chart>
     <c:title>
+      <c:tx>
+        <c:rich>
+          <a:bodyPr rot="0" spcFirstLastPara="1" vertOverflow="ellipsis" vert="horz" wrap="square" anchor="ctr" anchorCtr="1"/>
+          <a:lstStyle/>
+          <a:p>
+            <a:pPr>
+              <a:defRPr sz="1400" b="0" i="0" u="none" strike="noStrike" kern="1200" spc="0" baseline="0">
+                <a:solidFill>
+                  <a:schemeClr val="tx1">
+                    <a:lumMod val="65000"/>
+                    <a:lumOff val="35000"/>
+                  </a:schemeClr>
+                </a:solidFill>
+                <a:latin typeface="+mn-lt"/>
+                <a:ea typeface="+mn-ea"/>
+                <a:cs typeface="+mn-cs"/>
+              </a:defRPr>
+            </a:pPr>
+            <a:r>
+              <a:rPr lang="en-US"/>
+              <a:t>FSM Time</a:t>
+            </a:r>
+          </a:p>
+        </c:rich>
+      </c:tx>
       <c:overlay val="0"/>
       <c:spPr>
         <a:noFill/>

</xml_diff>